<commit_message>
Jenkins Plugin List - Added
</commit_message>
<xml_diff>
--- a/Documentation/BuildServer_config.docx
+++ b/Documentation/BuildServer_config.docx
@@ -669,36 +669,311 @@
       </w:r>
     </w:p>
     <w:p>
-      <w:r>
+      <w:pPr>
+        <w:rPr>
+          <w:b/>
+        </w:rPr>
+      </w:pPr>
+      <w:r>
+        <w:rPr>
+          <w:b/>
+        </w:rPr>
         <w:t>Jenkins Setup Complete with suggested plugins.</w:t>
       </w:r>
     </w:p>
     <w:p>
+      <w:pPr>
+        <w:pStyle w:val="ListParagraph"/>
+        <w:numPr>
+          <w:ilvl w:val="0"/>
+          <w:numId w:val="5"/>
+        </w:numPr>
+        <w:ind w:left="720"/>
+      </w:pPr>
       <w:r>
         <w:t>Name: Dev Ops</w:t>
       </w:r>
     </w:p>
     <w:p>
+      <w:pPr>
+        <w:pStyle w:val="ListParagraph"/>
+        <w:numPr>
+          <w:ilvl w:val="0"/>
+          <w:numId w:val="5"/>
+        </w:numPr>
+        <w:ind w:left="720"/>
+      </w:pPr>
       <w:r>
         <w:t>User: admin</w:t>
       </w:r>
     </w:p>
     <w:p>
+      <w:pPr>
+        <w:pStyle w:val="ListParagraph"/>
+        <w:numPr>
+          <w:ilvl w:val="0"/>
+          <w:numId w:val="5"/>
+        </w:numPr>
+        <w:ind w:left="720"/>
+      </w:pPr>
       <w:r>
         <w:t>Pass: lyit2019</w:t>
       </w:r>
     </w:p>
     <w:p>
-      <w:r>
-        <w:t>email: l00113360@student.lyit.ie</w:t>
-      </w:r>
-    </w:p>
-    <w:p>
-      <w:r>
-        <w:t>Jenkins Url: http://localhost:8080/</w:t>
+      <w:pPr>
+        <w:pStyle w:val="ListParagraph"/>
+        <w:numPr>
+          <w:ilvl w:val="0"/>
+          <w:numId w:val="5"/>
+        </w:numPr>
+        <w:ind w:left="720"/>
+      </w:pPr>
+      <w:r>
+        <w:t xml:space="preserve">email: </w:t>
+      </w:r>
+      <w:hyperlink r:id="rId7" w:history="1">
+        <w:r>
+          <w:rPr>
+            <w:rStyle w:val="Hyperlink"/>
+          </w:rPr>
+          <w:t>l00113360@student.lyit.ie</w:t>
+        </w:r>
+      </w:hyperlink>
+    </w:p>
+    <w:p>
+      <w:pPr>
+        <w:pStyle w:val="ListParagraph"/>
+        <w:numPr>
+          <w:ilvl w:val="0"/>
+          <w:numId w:val="5"/>
+        </w:numPr>
+        <w:ind w:left="720"/>
+      </w:pPr>
+      <w:r>
+        <w:t xml:space="preserve">Jenkins Url: </w:t>
+      </w:r>
+      <w:hyperlink r:id="rId8" w:history="1">
+        <w:r>
+          <w:rPr>
+            <w:rStyle w:val="Hyperlink"/>
+          </w:rPr>
+          <w:t>http://localhost:8080/</w:t>
+        </w:r>
+      </w:hyperlink>
+    </w:p>
+    <w:p>
+      <w:pPr>
+        <w:rPr>
+          <w:b/>
+        </w:rPr>
+      </w:pPr>
+      <w:r>
+        <w:rPr>
+          <w:b/>
+        </w:rPr>
+        <w:t>Plugins Installed</w:t>
+      </w:r>
+    </w:p>
+    <w:p>
+      <w:pPr>
+        <w:pStyle w:val="ListParagraph"/>
+        <w:numPr>
+          <w:ilvl w:val="0"/>
+          <w:numId w:val="4"/>
+        </w:numPr>
+      </w:pPr>
+      <w:r>
+        <w:t xml:space="preserve">Ant Plugin </w:t>
+      </w:r>
+    </w:p>
+    <w:p>
+      <w:pPr>
+        <w:pStyle w:val="ListParagraph"/>
+        <w:numPr>
+          <w:ilvl w:val="0"/>
+          <w:numId w:val="4"/>
+        </w:numPr>
+      </w:pPr>
+      <w:r>
+        <w:t>Build Timeout</w:t>
+      </w:r>
+    </w:p>
+    <w:p>
+      <w:pPr>
+        <w:pStyle w:val="ListParagraph"/>
+        <w:numPr>
+          <w:ilvl w:val="0"/>
+          <w:numId w:val="4"/>
+        </w:numPr>
+      </w:pPr>
+      <w:r>
+        <w:t>Email Extension Plugin</w:t>
+      </w:r>
+    </w:p>
+    <w:p>
+      <w:pPr>
+        <w:pStyle w:val="ListParagraph"/>
+        <w:numPr>
+          <w:ilvl w:val="0"/>
+          <w:numId w:val="4"/>
+        </w:numPr>
+      </w:pPr>
+      <w:r>
+        <w:t>GitHub Branch Source Plugin</w:t>
+      </w:r>
+    </w:p>
+    <w:p>
+      <w:pPr>
+        <w:pStyle w:val="ListParagraph"/>
+        <w:numPr>
+          <w:ilvl w:val="0"/>
+          <w:numId w:val="4"/>
+        </w:numPr>
+      </w:pPr>
+      <w:r>
+        <w:t>Gradle Plugin</w:t>
+      </w:r>
+    </w:p>
+    <w:p>
+      <w:pPr>
+        <w:pStyle w:val="ListParagraph"/>
+        <w:numPr>
+          <w:ilvl w:val="0"/>
+          <w:numId w:val="4"/>
+        </w:numPr>
+      </w:pPr>
+      <w:r>
+        <w:t>LDAP Plugin</w:t>
+      </w:r>
+    </w:p>
+    <w:p>
+      <w:pPr>
+        <w:pStyle w:val="ListParagraph"/>
+        <w:numPr>
+          <w:ilvl w:val="0"/>
+          <w:numId w:val="4"/>
+        </w:numPr>
+      </w:pPr>
+      <w:r>
+        <w:t>Matrix Authorisation Strategy Plugin</w:t>
+      </w:r>
+    </w:p>
+    <w:p>
+      <w:pPr>
+        <w:pStyle w:val="ListParagraph"/>
+        <w:numPr>
+          <w:ilvl w:val="0"/>
+          <w:numId w:val="4"/>
+        </w:numPr>
+      </w:pPr>
+      <w:r>
+        <w:t xml:space="preserve">SWASP </w:t>
+      </w:r>
+      <w:proofErr w:type="spellStart"/>
+      <w:r>
+        <w:t>Markup</w:t>
+      </w:r>
+      <w:proofErr w:type="spellEnd"/>
+      <w:r>
+        <w:t xml:space="preserve"> Formatter Plugin</w:t>
+      </w:r>
+    </w:p>
+    <w:p>
+      <w:pPr>
+        <w:pStyle w:val="ListParagraph"/>
+        <w:numPr>
+          <w:ilvl w:val="0"/>
+          <w:numId w:val="4"/>
+        </w:numPr>
+      </w:pPr>
+      <w:r>
+        <w:t>PAM Authentication Plugin</w:t>
+      </w:r>
+    </w:p>
+    <w:p>
+      <w:pPr>
+        <w:pStyle w:val="ListParagraph"/>
+        <w:numPr>
+          <w:ilvl w:val="0"/>
+          <w:numId w:val="4"/>
+        </w:numPr>
+      </w:pPr>
+      <w:r>
+        <w:t>Pipeline</w:t>
+      </w:r>
+    </w:p>
+    <w:p>
+      <w:pPr>
+        <w:pStyle w:val="ListParagraph"/>
+        <w:numPr>
+          <w:ilvl w:val="0"/>
+          <w:numId w:val="4"/>
+        </w:numPr>
+      </w:pPr>
+      <w:r>
+        <w:t>Pipeline: GitHub Groovy Libraries</w:t>
+      </w:r>
+    </w:p>
+    <w:p>
+      <w:pPr>
+        <w:pStyle w:val="ListParagraph"/>
+        <w:numPr>
+          <w:ilvl w:val="0"/>
+          <w:numId w:val="4"/>
+        </w:numPr>
+      </w:pPr>
+      <w:r>
+        <w:t>SSH Slaves Plugin</w:t>
+      </w:r>
+    </w:p>
+    <w:p>
+      <w:pPr>
+        <w:pStyle w:val="ListParagraph"/>
+        <w:numPr>
+          <w:ilvl w:val="0"/>
+          <w:numId w:val="4"/>
+        </w:numPr>
+      </w:pPr>
+      <w:r>
+        <w:t>Subversion plugin</w:t>
+      </w:r>
+    </w:p>
+    <w:p>
+      <w:pPr>
+        <w:pStyle w:val="ListParagraph"/>
+        <w:numPr>
+          <w:ilvl w:val="0"/>
+          <w:numId w:val="4"/>
+        </w:numPr>
+      </w:pPr>
+      <w:proofErr w:type="spellStart"/>
+      <w:r>
+        <w:t>Timestamper</w:t>
       </w:r>
       <w:bookmarkStart w:id="0" w:name="_GoBack"/>
       <w:bookmarkEnd w:id="0"/>
+      <w:proofErr w:type="spellEnd"/>
+    </w:p>
+    <w:p>
+      <w:pPr>
+        <w:pStyle w:val="ListParagraph"/>
+        <w:numPr>
+          <w:ilvl w:val="0"/>
+          <w:numId w:val="4"/>
+        </w:numPr>
+      </w:pPr>
+      <w:r>
+        <w:t xml:space="preserve">Workspace </w:t>
+      </w:r>
+      <w:proofErr w:type="spellStart"/>
+      <w:r>
+        <w:t>Cleanup</w:t>
+      </w:r>
+      <w:proofErr w:type="spellEnd"/>
+      <w:r>
+        <w:t xml:space="preserve"> Plugin</w:t>
+      </w:r>
     </w:p>
     <w:sectPr>
       <w:pgSz w:w="11906" w:h="16838"/>
@@ -713,6 +988,232 @@
 <file path=word/numbering.xml><?xml version="1.0" encoding="utf-8"?>
 <w:numbering xmlns:wpc="http://schemas.microsoft.com/office/word/2010/wordprocessingCanvas" xmlns:cx="http://schemas.microsoft.com/office/drawing/2014/chartex" xmlns:cx1="http://schemas.microsoft.com/office/drawing/2015/9/8/chartex" xmlns:cx2="http://schemas.microsoft.com/office/drawing/2015/10/21/chartex" xmlns:cx3="http://schemas.microsoft.com/office/drawing/2016/5/9/chartex" xmlns:cx4="http://schemas.microsoft.com/office/drawing/2016/5/10/chartex" xmlns:cx5="http://schemas.microsoft.com/office/drawing/2016/5/11/chartex" xmlns:cx6="http://schemas.microsoft.com/office/drawing/2016/5/12/chartex" xmlns:cx7="http://schemas.microsoft.com/office/drawing/2016/5/13/chartex" xmlns:cx8="http://schemas.microsoft.com/office/drawing/2016/5/14/chartex" xmlns:mc="http://schemas.openxmlformats.org/markup-compatibility/2006" xmlns:aink="http://schemas.microsoft.com/office/drawing/2016/ink" xmlns:am3d="http://schemas.microsoft.com/office/drawing/2017/model3d" xmlns:o="urn:schemas-microsoft-com:office:office" xmlns:r="http://schemas.openxmlformats.org/officeDocument/2006/relationships" xmlns:m="http://schemas.openxmlformats.org/officeDocument/2006/math" xmlns:v="urn:schemas-microsoft-com:vml" xmlns:wp14="http://schemas.microsoft.com/office/word/2010/wordprocessingDrawing" xmlns:wp="http://schemas.openxmlformats.org/drawingml/2006/wordprocessingDrawing" xmlns:w10="urn:schemas-microsoft-com:office:word" xmlns:w="http://schemas.openxmlformats.org/wordprocessingml/2006/main" xmlns:w14="http://schemas.microsoft.com/office/word/2010/wordml" xmlns:w15="http://schemas.microsoft.com/office/word/2012/wordml" xmlns:w16cid="http://schemas.microsoft.com/office/word/2016/wordml/cid" xmlns:w16se="http://schemas.microsoft.com/office/word/2015/wordml/symex" xmlns:wpg="http://schemas.microsoft.com/office/word/2010/wordprocessingGroup" xmlns:wpi="http://schemas.microsoft.com/office/word/2010/wordprocessingInk" xmlns:wne="http://schemas.microsoft.com/office/word/2006/wordml" xmlns:wps="http://schemas.microsoft.com/office/word/2010/wordprocessingShape" mc:Ignorable="w14 w15 w16se w16cid wp14">
   <w:abstractNum w:abstractNumId="0" w15:restartNumberingAfterBreak="0">
+    <w:nsid w:val="438D28A1"/>
+    <w:multiLevelType w:val="hybridMultilevel"/>
+    <w:tmpl w:val="A30A53B8"/>
+    <w:lvl w:ilvl="0" w:tplc="08090001">
+      <w:start w:val="1"/>
+      <w:numFmt w:val="bullet"/>
+      <w:lvlText w:val=""/>
+      <w:lvlJc w:val="left"/>
+      <w:pPr>
+        <w:ind w:left="720" w:hanging="360"/>
+      </w:pPr>
+      <w:rPr>
+        <w:rFonts w:ascii="Symbol" w:hAnsi="Symbol" w:hint="default"/>
+      </w:rPr>
+    </w:lvl>
+    <w:lvl w:ilvl="1" w:tplc="08090003" w:tentative="1">
+      <w:start w:val="1"/>
+      <w:numFmt w:val="bullet"/>
+      <w:lvlText w:val="o"/>
+      <w:lvlJc w:val="left"/>
+      <w:pPr>
+        <w:ind w:left="1440" w:hanging="360"/>
+      </w:pPr>
+      <w:rPr>
+        <w:rFonts w:ascii="Courier New" w:hAnsi="Courier New" w:cs="Courier New" w:hint="default"/>
+      </w:rPr>
+    </w:lvl>
+    <w:lvl w:ilvl="2" w:tplc="08090005" w:tentative="1">
+      <w:start w:val="1"/>
+      <w:numFmt w:val="bullet"/>
+      <w:lvlText w:val=""/>
+      <w:lvlJc w:val="left"/>
+      <w:pPr>
+        <w:ind w:left="2160" w:hanging="360"/>
+      </w:pPr>
+      <w:rPr>
+        <w:rFonts w:ascii="Wingdings" w:hAnsi="Wingdings" w:hint="default"/>
+      </w:rPr>
+    </w:lvl>
+    <w:lvl w:ilvl="3" w:tplc="08090001" w:tentative="1">
+      <w:start w:val="1"/>
+      <w:numFmt w:val="bullet"/>
+      <w:lvlText w:val=""/>
+      <w:lvlJc w:val="left"/>
+      <w:pPr>
+        <w:ind w:left="2880" w:hanging="360"/>
+      </w:pPr>
+      <w:rPr>
+        <w:rFonts w:ascii="Symbol" w:hAnsi="Symbol" w:hint="default"/>
+      </w:rPr>
+    </w:lvl>
+    <w:lvl w:ilvl="4" w:tplc="08090003" w:tentative="1">
+      <w:start w:val="1"/>
+      <w:numFmt w:val="bullet"/>
+      <w:lvlText w:val="o"/>
+      <w:lvlJc w:val="left"/>
+      <w:pPr>
+        <w:ind w:left="3600" w:hanging="360"/>
+      </w:pPr>
+      <w:rPr>
+        <w:rFonts w:ascii="Courier New" w:hAnsi="Courier New" w:cs="Courier New" w:hint="default"/>
+      </w:rPr>
+    </w:lvl>
+    <w:lvl w:ilvl="5" w:tplc="08090005" w:tentative="1">
+      <w:start w:val="1"/>
+      <w:numFmt w:val="bullet"/>
+      <w:lvlText w:val=""/>
+      <w:lvlJc w:val="left"/>
+      <w:pPr>
+        <w:ind w:left="4320" w:hanging="360"/>
+      </w:pPr>
+      <w:rPr>
+        <w:rFonts w:ascii="Wingdings" w:hAnsi="Wingdings" w:hint="default"/>
+      </w:rPr>
+    </w:lvl>
+    <w:lvl w:ilvl="6" w:tplc="08090001" w:tentative="1">
+      <w:start w:val="1"/>
+      <w:numFmt w:val="bullet"/>
+      <w:lvlText w:val=""/>
+      <w:lvlJc w:val="left"/>
+      <w:pPr>
+        <w:ind w:left="5040" w:hanging="360"/>
+      </w:pPr>
+      <w:rPr>
+        <w:rFonts w:ascii="Symbol" w:hAnsi="Symbol" w:hint="default"/>
+      </w:rPr>
+    </w:lvl>
+    <w:lvl w:ilvl="7" w:tplc="08090003" w:tentative="1">
+      <w:start w:val="1"/>
+      <w:numFmt w:val="bullet"/>
+      <w:lvlText w:val="o"/>
+      <w:lvlJc w:val="left"/>
+      <w:pPr>
+        <w:ind w:left="5760" w:hanging="360"/>
+      </w:pPr>
+      <w:rPr>
+        <w:rFonts w:ascii="Courier New" w:hAnsi="Courier New" w:cs="Courier New" w:hint="default"/>
+      </w:rPr>
+    </w:lvl>
+    <w:lvl w:ilvl="8" w:tplc="08090005" w:tentative="1">
+      <w:start w:val="1"/>
+      <w:numFmt w:val="bullet"/>
+      <w:lvlText w:val=""/>
+      <w:lvlJc w:val="left"/>
+      <w:pPr>
+        <w:ind w:left="6480" w:hanging="360"/>
+      </w:pPr>
+      <w:rPr>
+        <w:rFonts w:ascii="Wingdings" w:hAnsi="Wingdings" w:hint="default"/>
+      </w:rPr>
+    </w:lvl>
+  </w:abstractNum>
+  <w:abstractNum w:abstractNumId="1" w15:restartNumberingAfterBreak="0">
+    <w:nsid w:val="66D4170A"/>
+    <w:multiLevelType w:val="hybridMultilevel"/>
+    <w:tmpl w:val="FA88BA94"/>
+    <w:lvl w:ilvl="0" w:tplc="08090001">
+      <w:start w:val="1"/>
+      <w:numFmt w:val="bullet"/>
+      <w:lvlText w:val=""/>
+      <w:lvlJc w:val="left"/>
+      <w:pPr>
+        <w:ind w:left="-1080" w:hanging="360"/>
+      </w:pPr>
+      <w:rPr>
+        <w:rFonts w:ascii="Symbol" w:hAnsi="Symbol" w:hint="default"/>
+      </w:rPr>
+    </w:lvl>
+    <w:lvl w:ilvl="1" w:tplc="08090003" w:tentative="1">
+      <w:start w:val="1"/>
+      <w:numFmt w:val="bullet"/>
+      <w:lvlText w:val="o"/>
+      <w:lvlJc w:val="left"/>
+      <w:pPr>
+        <w:ind w:left="-360" w:hanging="360"/>
+      </w:pPr>
+      <w:rPr>
+        <w:rFonts w:ascii="Courier New" w:hAnsi="Courier New" w:cs="Courier New" w:hint="default"/>
+      </w:rPr>
+    </w:lvl>
+    <w:lvl w:ilvl="2" w:tplc="08090005" w:tentative="1">
+      <w:start w:val="1"/>
+      <w:numFmt w:val="bullet"/>
+      <w:lvlText w:val=""/>
+      <w:lvlJc w:val="left"/>
+      <w:pPr>
+        <w:ind w:left="360" w:hanging="360"/>
+      </w:pPr>
+      <w:rPr>
+        <w:rFonts w:ascii="Wingdings" w:hAnsi="Wingdings" w:hint="default"/>
+      </w:rPr>
+    </w:lvl>
+    <w:lvl w:ilvl="3" w:tplc="08090001" w:tentative="1">
+      <w:start w:val="1"/>
+      <w:numFmt w:val="bullet"/>
+      <w:lvlText w:val=""/>
+      <w:lvlJc w:val="left"/>
+      <w:pPr>
+        <w:ind w:left="1080" w:hanging="360"/>
+      </w:pPr>
+      <w:rPr>
+        <w:rFonts w:ascii="Symbol" w:hAnsi="Symbol" w:hint="default"/>
+      </w:rPr>
+    </w:lvl>
+    <w:lvl w:ilvl="4" w:tplc="08090003" w:tentative="1">
+      <w:start w:val="1"/>
+      <w:numFmt w:val="bullet"/>
+      <w:lvlText w:val="o"/>
+      <w:lvlJc w:val="left"/>
+      <w:pPr>
+        <w:ind w:left="1800" w:hanging="360"/>
+      </w:pPr>
+      <w:rPr>
+        <w:rFonts w:ascii="Courier New" w:hAnsi="Courier New" w:cs="Courier New" w:hint="default"/>
+      </w:rPr>
+    </w:lvl>
+    <w:lvl w:ilvl="5" w:tplc="08090005" w:tentative="1">
+      <w:start w:val="1"/>
+      <w:numFmt w:val="bullet"/>
+      <w:lvlText w:val=""/>
+      <w:lvlJc w:val="left"/>
+      <w:pPr>
+        <w:ind w:left="2520" w:hanging="360"/>
+      </w:pPr>
+      <w:rPr>
+        <w:rFonts w:ascii="Wingdings" w:hAnsi="Wingdings" w:hint="default"/>
+      </w:rPr>
+    </w:lvl>
+    <w:lvl w:ilvl="6" w:tplc="08090001" w:tentative="1">
+      <w:start w:val="1"/>
+      <w:numFmt w:val="bullet"/>
+      <w:lvlText w:val=""/>
+      <w:lvlJc w:val="left"/>
+      <w:pPr>
+        <w:ind w:left="3240" w:hanging="360"/>
+      </w:pPr>
+      <w:rPr>
+        <w:rFonts w:ascii="Symbol" w:hAnsi="Symbol" w:hint="default"/>
+      </w:rPr>
+    </w:lvl>
+    <w:lvl w:ilvl="7" w:tplc="08090003" w:tentative="1">
+      <w:start w:val="1"/>
+      <w:numFmt w:val="bullet"/>
+      <w:lvlText w:val="o"/>
+      <w:lvlJc w:val="left"/>
+      <w:pPr>
+        <w:ind w:left="3960" w:hanging="360"/>
+      </w:pPr>
+      <w:rPr>
+        <w:rFonts w:ascii="Courier New" w:hAnsi="Courier New" w:cs="Courier New" w:hint="default"/>
+      </w:rPr>
+    </w:lvl>
+    <w:lvl w:ilvl="8" w:tplc="08090005" w:tentative="1">
+      <w:start w:val="1"/>
+      <w:numFmt w:val="bullet"/>
+      <w:lvlText w:val=""/>
+      <w:lvlJc w:val="left"/>
+      <w:pPr>
+        <w:ind w:left="4680" w:hanging="360"/>
+      </w:pPr>
+      <w:rPr>
+        <w:rFonts w:ascii="Wingdings" w:hAnsi="Wingdings" w:hint="default"/>
+      </w:rPr>
+    </w:lvl>
+  </w:abstractNum>
+  <w:abstractNum w:abstractNumId="2" w15:restartNumberingAfterBreak="0">
     <w:nsid w:val="722A7534"/>
     <w:multiLevelType w:val="hybridMultilevel"/>
     <w:tmpl w:val="1CC8691E"/>
@@ -798,7 +1299,7 @@
       </w:pPr>
     </w:lvl>
   </w:abstractNum>
-  <w:abstractNum w:abstractNumId="1" w15:restartNumberingAfterBreak="0">
+  <w:abstractNum w:abstractNumId="3" w15:restartNumberingAfterBreak="0">
     <w:nsid w:val="7B792B6F"/>
     <w:multiLevelType w:val="hybridMultilevel"/>
     <w:tmpl w:val="09626918"/>
@@ -884,7 +1385,7 @@
       </w:pPr>
     </w:lvl>
   </w:abstractNum>
-  <w:abstractNum w:abstractNumId="2" w15:restartNumberingAfterBreak="0">
+  <w:abstractNum w:abstractNumId="4" w15:restartNumberingAfterBreak="0">
     <w:nsid w:val="7BC51767"/>
     <w:multiLevelType w:val="hybridMultilevel"/>
     <w:tmpl w:val="31D6404A"/>
@@ -971,12 +1472,18 @@
     </w:lvl>
   </w:abstractNum>
   <w:num w:numId="1">
+    <w:abstractNumId w:val="2"/>
+  </w:num>
+  <w:num w:numId="2">
+    <w:abstractNumId w:val="4"/>
+  </w:num>
+  <w:num w:numId="3">
+    <w:abstractNumId w:val="3"/>
+  </w:num>
+  <w:num w:numId="4">
     <w:abstractNumId w:val="0"/>
   </w:num>
-  <w:num w:numId="2">
-    <w:abstractNumId w:val="2"/>
-  </w:num>
-  <w:num w:numId="3">
+  <w:num w:numId="5">
     <w:abstractNumId w:val="1"/>
   </w:num>
 </w:numbering>

</xml_diff>

<commit_message>
Updated the Build Server configuration file
</commit_message>
<xml_diff>
--- a/Documentation/BuildServer_config.docx
+++ b/Documentation/BuildServer_config.docx
@@ -35,7 +35,7 @@
       <w:r>
         <w:t xml:space="preserve"> </w:t>
       </w:r>
-      <w:hyperlink r:id="rId5" w:history="1">
+      <w:hyperlink r:id="rId7" w:history="1">
         <w:r>
           <w:rPr>
             <w:rStyle w:val="Hyperlink"/>
@@ -66,15 +66,7 @@
         <w:t>x64</w:t>
       </w:r>
       <w:r>
-        <w:t xml:space="preserve"> for </w:t>
-      </w:r>
-      <w:proofErr w:type="gramStart"/>
-      <w:r>
-        <w:t>64 bit</w:t>
-      </w:r>
-      <w:proofErr w:type="gramEnd"/>
-      <w:r>
-        <w:t xml:space="preserve"> systems and </w:t>
+        <w:t xml:space="preserve"> for 64 bit systems and </w:t>
       </w:r>
       <w:r>
         <w:rPr>
@@ -134,473 +126,432 @@
       <w:r>
         <w:t xml:space="preserve"> </w:t>
       </w:r>
+      <w:r>
+        <w:rPr>
+          <w:color w:val="00B050"/>
+        </w:rPr>
+        <w:t>sudo tar -</w:t>
+      </w:r>
       <w:proofErr w:type="spellStart"/>
       <w:r>
         <w:rPr>
           <w:color w:val="00B050"/>
         </w:rPr>
-        <w:t>sudo</w:t>
+        <w:t>xzvf</w:t>
       </w:r>
       <w:proofErr w:type="spellEnd"/>
       <w:r>
         <w:rPr>
           <w:color w:val="00B050"/>
         </w:rPr>
-        <w:t xml:space="preserve"> tar -</w:t>
+        <w:t xml:space="preserve">  jdk-11.02_linux-x64_bin.tar.gz  -C</w:t>
+      </w:r>
+      <w:r>
+        <w:rPr>
+          <w:color w:val="00B050"/>
+        </w:rPr>
+        <w:t xml:space="preserve"> /usr/lib/java</w:t>
+      </w:r>
+    </w:p>
+    <w:p>
+      <w:pPr>
+        <w:ind w:left="720"/>
+      </w:pPr>
+      <w:r>
+        <w:rPr>
+          <w:color w:val="C00000"/>
+        </w:rPr>
+        <w:t>X</w:t>
+      </w:r>
+      <w:r>
+        <w:t xml:space="preserve"> = extract, </w:t>
+      </w:r>
+      <w:r>
+        <w:rPr>
+          <w:color w:val="C00000"/>
+        </w:rPr>
+        <w:t>v</w:t>
+      </w:r>
+      <w:r>
+        <w:t xml:space="preserve">= </w:t>
+      </w:r>
+      <w:r>
+        <w:t>ver</w:t>
+      </w:r>
+      <w:r>
+        <w:t xml:space="preserve">bose, </w:t>
+      </w:r>
+      <w:r>
+        <w:t xml:space="preserve"> </w:t>
+      </w:r>
+      <w:r>
+        <w:rPr>
+          <w:color w:val="C00000"/>
+        </w:rPr>
+        <w:t>z</w:t>
+      </w:r>
+      <w:r>
+        <w:t xml:space="preserve">= </w:t>
       </w:r>
       <w:proofErr w:type="spellStart"/>
-      <w:proofErr w:type="gramStart"/>
+      <w:r>
+        <w:t>gunzip</w:t>
+      </w:r>
+      <w:proofErr w:type="spellEnd"/>
+      <w:r>
+        <w:t xml:space="preserve">/unzipping </w:t>
+      </w:r>
+      <w:r>
+        <w:t xml:space="preserve"> </w:t>
+      </w:r>
+      <w:r>
+        <w:rPr>
+          <w:color w:val="C00000"/>
+        </w:rPr>
+        <w:t>f</w:t>
+      </w:r>
+      <w:r>
+        <w:t xml:space="preserve">= extract in filesystem </w:t>
+      </w:r>
+      <w:r>
+        <w:t xml:space="preserve"> </w:t>
+      </w:r>
+      <w:r>
+        <w:rPr>
+          <w:color w:val="C00000"/>
+        </w:rPr>
+        <w:t>tar</w:t>
+      </w:r>
+      <w:r>
+        <w:t>= to create and extract tape archives</w:t>
+      </w:r>
+    </w:p>
+    <w:p>
+      <w:pPr>
+        <w:ind w:left="720"/>
+      </w:pPr>
+      <w:r>
+        <w:rPr>
+          <w:color w:val="C00000"/>
+        </w:rPr>
+        <w:t xml:space="preserve">-C </w:t>
+      </w:r>
+      <w:r>
+        <w:t>specifies a different directory other than the current working directory</w:t>
+      </w:r>
+    </w:p>
+    <w:p>
+      <w:pPr>
+        <w:pStyle w:val="ListParagraph"/>
+        <w:numPr>
+          <w:ilvl w:val="0"/>
+          <w:numId w:val="2"/>
+        </w:numPr>
+        <w:ind w:left="709"/>
+      </w:pPr>
+      <w:r>
+        <w:t>A</w:t>
+      </w:r>
+      <w:r>
+        <w:t>dd the file path for java to the</w:t>
+      </w:r>
+      <w:r>
+        <w:t xml:space="preserve"> </w:t>
+      </w:r>
+      <w:r>
+        <w:rPr>
+          <w:color w:val="002060"/>
+        </w:rPr>
+        <w:t>/etc/</w:t>
+      </w:r>
+      <w:r>
+        <w:rPr>
+          <w:color w:val="002060"/>
+        </w:rPr>
+        <w:t xml:space="preserve">environment </w:t>
+      </w:r>
+      <w:r>
+        <w:t>file as JAVA_HOME</w:t>
+      </w:r>
+    </w:p>
+    <w:p>
+      <w:pPr>
+        <w:ind w:left="709"/>
+      </w:pPr>
+      <w:r>
+        <w:t xml:space="preserve"> </w:t>
+      </w:r>
       <w:r>
         <w:rPr>
           <w:color w:val="00B050"/>
         </w:rPr>
-        <w:t>xzvf</w:t>
+        <w:t xml:space="preserve">Cd /etc </w:t>
+      </w:r>
+    </w:p>
+    <w:p>
+      <w:pPr>
+        <w:ind w:left="709"/>
+        <w:rPr>
+          <w:color w:val="00B050"/>
+        </w:rPr>
+      </w:pPr>
+      <w:r>
+        <w:rPr>
+          <w:color w:val="00B050"/>
+        </w:rPr>
+        <w:t>s</w:t>
+      </w:r>
+      <w:r>
+        <w:rPr>
+          <w:color w:val="00B050"/>
+        </w:rPr>
+        <w:t xml:space="preserve">udo </w:t>
+      </w:r>
+      <w:proofErr w:type="spellStart"/>
+      <w:r>
+        <w:rPr>
+          <w:color w:val="00B050"/>
+        </w:rPr>
+        <w:t>nano</w:t>
       </w:r>
       <w:proofErr w:type="spellEnd"/>
       <w:r>
         <w:rPr>
           <w:color w:val="00B050"/>
         </w:rPr>
-        <w:t xml:space="preserve">  jdk-11.02_linux-x64_bin.tar.gz</w:t>
-      </w:r>
-      <w:proofErr w:type="gramEnd"/>
+        <w:t xml:space="preserve"> </w:t>
+      </w:r>
       <w:r>
         <w:rPr>
           <w:color w:val="00B050"/>
         </w:rPr>
-        <w:t xml:space="preserve">  -C</w:t>
-      </w:r>
-      <w:r>
+        <w:t>environment</w:t>
+      </w:r>
+    </w:p>
+    <w:p>
+      <w:pPr>
+        <w:ind w:left="709"/>
+      </w:pPr>
+      <w:r>
+        <w:t>#</w:t>
+      </w:r>
+      <w:r>
+        <w:t>Edit the file with this line.</w:t>
+      </w:r>
+    </w:p>
+    <w:p>
+      <w:pPr>
+        <w:ind w:left="709"/>
+      </w:pPr>
+      <w:r>
+        <w:rPr>
+          <w:color w:val="2F5496" w:themeColor="accent1" w:themeShade="BF"/>
+        </w:rPr>
+        <w:t>JAVA_HOME=”usr/lib/java/jre1.8.0_201”</w:t>
+      </w:r>
+      <w:r>
+        <w:rPr>
+          <w:color w:val="2F5496" w:themeColor="accent1" w:themeShade="BF"/>
+        </w:rPr>
+        <w:t xml:space="preserve">    </w:t>
+      </w:r>
+    </w:p>
+    <w:p>
+      <w:pPr>
+        <w:pStyle w:val="ListParagraph"/>
+        <w:numPr>
+          <w:ilvl w:val="0"/>
+          <w:numId w:val="2"/>
+        </w:numPr>
+        <w:ind w:left="709" w:hanging="425"/>
+      </w:pPr>
+      <w:r>
+        <w:t xml:space="preserve">Next show </w:t>
+      </w:r>
+      <w:r>
+        <w:t xml:space="preserve">Ubuntu </w:t>
+      </w:r>
+      <w:r>
+        <w:t>a link to java</w:t>
+      </w:r>
+    </w:p>
+    <w:p>
+      <w:pPr>
+        <w:ind w:left="709" w:right="-188"/>
         <w:rPr>
           <w:color w:val="00B050"/>
         </w:rPr>
-        <w:t xml:space="preserve"> /</w:t>
+      </w:pPr>
+      <w:r>
+        <w:rPr>
+          <w:color w:val="00B050"/>
+        </w:rPr>
+        <w:t>sudo update-alternatives --install "/usr/bin/java" "java"</w:t>
+      </w:r>
+      <w:r>
+        <w:rPr>
+          <w:color w:val="00B050"/>
+        </w:rPr>
+        <w:t xml:space="preserve"> </w:t>
+      </w:r>
+      <w:r>
+        <w:rPr>
+          <w:color w:val="00B050"/>
+        </w:rPr>
+        <w:t>"/usr/lib/java/jre1.8.0_201/bin/java" 1</w:t>
+      </w:r>
+    </w:p>
+    <w:p>
+      <w:pPr>
+        <w:ind w:left="709"/>
+      </w:pPr>
+      <w:r>
+        <w:t xml:space="preserve">Set </w:t>
+      </w:r>
+      <w:r>
+        <w:t xml:space="preserve">this version of java as the default </w:t>
+      </w:r>
+    </w:p>
+    <w:p>
+      <w:pPr>
+        <w:ind w:left="709"/>
+        <w:rPr>
+          <w:color w:val="00B050"/>
+        </w:rPr>
+      </w:pPr>
+      <w:r>
+        <w:rPr>
+          <w:color w:val="00B050"/>
+        </w:rPr>
+        <w:t>sudo update-alternatives --set java /usr/lib/java/jre1.8.0_201/bin/java</w:t>
+      </w:r>
+    </w:p>
+    <w:p>
+      <w:pPr>
+        <w:pStyle w:val="ListParagraph"/>
+        <w:numPr>
+          <w:ilvl w:val="0"/>
+          <w:numId w:val="2"/>
+        </w:numPr>
+        <w:ind w:left="709" w:hanging="425"/>
+      </w:pPr>
+      <w:r>
+        <w:t xml:space="preserve">To check that java is install </w:t>
+      </w:r>
+    </w:p>
+    <w:p>
+      <w:pPr>
+        <w:ind w:left="709"/>
+      </w:pPr>
+      <w:r>
+        <w:rPr>
+          <w:color w:val="00B050"/>
+        </w:rPr>
+        <w:t xml:space="preserve">java -version </w:t>
+      </w:r>
+      <w:r>
+        <w:rPr>
+          <w:color w:val="00B050"/>
+        </w:rPr>
+        <w:t xml:space="preserve"> </w:t>
+      </w:r>
+      <w:r>
+        <w:t>This should return:</w:t>
+      </w:r>
+    </w:p>
+    <w:p>
+      <w:pPr>
+        <w:ind w:left="709"/>
+        <w:rPr>
+          <w:color w:val="2F5496" w:themeColor="accent1" w:themeShade="BF"/>
+        </w:rPr>
+      </w:pPr>
+      <w:r>
+        <w:rPr>
+          <w:color w:val="2F5496" w:themeColor="accent1" w:themeShade="BF"/>
+        </w:rPr>
+        <w:t>java version "1.8.0_201"</w:t>
+      </w:r>
+    </w:p>
+    <w:p>
+      <w:pPr>
+        <w:ind w:left="709"/>
+        <w:rPr>
+          <w:color w:val="2F5496" w:themeColor="accent1" w:themeShade="BF"/>
+        </w:rPr>
+      </w:pPr>
+      <w:r>
+        <w:rPr>
+          <w:color w:val="2F5496" w:themeColor="accent1" w:themeShade="BF"/>
+        </w:rPr>
+        <w:t>Java(TM) SE Runtime Environment (build 1.8.0_201-b09)</w:t>
+      </w:r>
+    </w:p>
+    <w:p>
+      <w:pPr>
+        <w:ind w:left="709"/>
+        <w:rPr>
+          <w:color w:val="2F5496" w:themeColor="accent1" w:themeShade="BF"/>
+        </w:rPr>
+      </w:pPr>
+      <w:r>
+        <w:rPr>
+          <w:color w:val="2F5496" w:themeColor="accent1" w:themeShade="BF"/>
+        </w:rPr>
+        <w:t xml:space="preserve">Java </w:t>
       </w:r>
       <w:proofErr w:type="spellStart"/>
       <w:r>
         <w:rPr>
-          <w:color w:val="00B050"/>
-        </w:rPr>
-        <w:t>usr</w:t>
+          <w:color w:val="2F5496" w:themeColor="accent1" w:themeShade="BF"/>
+        </w:rPr>
+        <w:t>HotSpot</w:t>
       </w:r>
       <w:proofErr w:type="spellEnd"/>
       <w:r>
         <w:rPr>
-          <w:color w:val="00B050"/>
-        </w:rPr>
-        <w:t>/lib/java</w:t>
-      </w:r>
-    </w:p>
-    <w:p>
-      <w:pPr>
-        <w:ind w:left="720"/>
-      </w:pPr>
-    </w:p>
-    <w:p>
-      <w:pPr>
-        <w:ind w:left="720"/>
-      </w:pPr>
-      <w:r>
-        <w:rPr>
-          <w:color w:val="C00000"/>
-        </w:rPr>
-        <w:t>X</w:t>
-      </w:r>
-      <w:r>
-        <w:t xml:space="preserve"> = extract, </w:t>
-      </w:r>
-      <w:r>
-        <w:rPr>
-          <w:color w:val="C00000"/>
-        </w:rPr>
-        <w:t>v</w:t>
-      </w:r>
-      <w:r>
-        <w:t xml:space="preserve">= </w:t>
-      </w:r>
-      <w:proofErr w:type="gramStart"/>
-      <w:r>
-        <w:t>ver</w:t>
-      </w:r>
-      <w:r>
-        <w:t xml:space="preserve">bose, </w:t>
-      </w:r>
-      <w:r>
+          <w:color w:val="2F5496" w:themeColor="accent1" w:themeShade="BF"/>
+        </w:rPr>
+        <w:t>(TM) 64-Bit Server VM (build 25.201-b09, mixed mode)</w:t>
+      </w:r>
+    </w:p>
+    <w:p>
+      <w:pPr>
+        <w:ind w:left="709"/>
+        <w:rPr>
+          <w:color w:val="2F5496" w:themeColor="accent1" w:themeShade="BF"/>
+        </w:rPr>
+      </w:pPr>
+    </w:p>
+    <w:p>
+      <w:pPr>
+        <w:rPr>
+          <w:color w:val="2F5496" w:themeColor="accent1" w:themeShade="BF"/>
+        </w:rPr>
+      </w:pPr>
+      <w:r>
+        <w:t xml:space="preserve">Installed </w:t>
+      </w:r>
+      <w:proofErr w:type="spellStart"/>
+      <w:r>
+        <w:t>Vmwa</w:t>
+      </w:r>
+      <w:r>
+        <w:rPr>
+          <w:color w:val="2F5496" w:themeColor="accent1" w:themeShade="BF"/>
+        </w:rPr>
+        <w:t>re</w:t>
+      </w:r>
+      <w:proofErr w:type="spellEnd"/>
+      <w:r>
+        <w:rPr>
+          <w:color w:val="2F5496" w:themeColor="accent1" w:themeShade="BF"/>
+        </w:rPr>
         <w:t xml:space="preserve"> </w:t>
       </w:r>
       <w:r>
-        <w:rPr>
-          <w:color w:val="C00000"/>
-        </w:rPr>
-        <w:t>z</w:t>
-      </w:r>
-      <w:proofErr w:type="gramEnd"/>
-      <w:r>
-        <w:t xml:space="preserve">= </w:t>
-      </w:r>
-      <w:proofErr w:type="spellStart"/>
-      <w:r>
-        <w:t>gunzip</w:t>
-      </w:r>
-      <w:proofErr w:type="spellEnd"/>
-      <w:r>
-        <w:t xml:space="preserve">/unzipping </w:t>
-      </w:r>
-      <w:r>
-        <w:t xml:space="preserve"> </w:t>
-      </w:r>
-      <w:r>
-        <w:rPr>
-          <w:color w:val="C00000"/>
-        </w:rPr>
-        <w:t>f</w:t>
-      </w:r>
-      <w:r>
-        <w:t xml:space="preserve">= extract in filesystem </w:t>
-      </w:r>
-      <w:r>
-        <w:t xml:space="preserve"> </w:t>
-      </w:r>
-      <w:r>
-        <w:rPr>
-          <w:color w:val="C00000"/>
-        </w:rPr>
-        <w:t>tar</w:t>
-      </w:r>
-      <w:r>
-        <w:t>= to create and extract tape archives</w:t>
-      </w:r>
-    </w:p>
-    <w:p>
-      <w:pPr>
-        <w:ind w:left="720"/>
-      </w:pPr>
-      <w:r>
-        <w:rPr>
-          <w:color w:val="C00000"/>
-        </w:rPr>
-        <w:t xml:space="preserve">-C </w:t>
-      </w:r>
-      <w:r>
-        <w:t>specifies a different directory other than the current working directory</w:t>
-      </w:r>
-    </w:p>
-    <w:p>
-      <w:pPr>
-        <w:pStyle w:val="ListParagraph"/>
-        <w:numPr>
-          <w:ilvl w:val="0"/>
-          <w:numId w:val="2"/>
-        </w:numPr>
-        <w:ind w:left="709"/>
-      </w:pPr>
-      <w:r>
-        <w:t>A</w:t>
-      </w:r>
-      <w:r>
-        <w:t>dd the file path for java to the</w:t>
-      </w:r>
-      <w:r>
-        <w:t xml:space="preserve"> </w:t>
-      </w:r>
-      <w:r>
-        <w:rPr>
-          <w:color w:val="002060"/>
-        </w:rPr>
-        <w:t>/etc/</w:t>
-      </w:r>
-      <w:r>
-        <w:rPr>
-          <w:color w:val="002060"/>
-        </w:rPr>
-        <w:t xml:space="preserve">environment </w:t>
-      </w:r>
-      <w:r>
-        <w:t>file as JAVA_HOME</w:t>
-      </w:r>
-    </w:p>
-    <w:p>
-      <w:pPr>
-        <w:ind w:left="709"/>
-      </w:pPr>
-      <w:r>
-        <w:t xml:space="preserve"> </w:t>
-      </w:r>
-      <w:r>
-        <w:rPr>
-          <w:color w:val="00B050"/>
-        </w:rPr>
-        <w:t xml:space="preserve">Cd /etc </w:t>
-      </w:r>
-    </w:p>
-    <w:p>
-      <w:pPr>
-        <w:ind w:left="709"/>
-        <w:rPr>
-          <w:color w:val="00B050"/>
-        </w:rPr>
-      </w:pPr>
-      <w:proofErr w:type="spellStart"/>
-      <w:r>
-        <w:rPr>
-          <w:color w:val="00B050"/>
-        </w:rPr>
-        <w:t>s</w:t>
-      </w:r>
-      <w:r>
-        <w:rPr>
-          <w:color w:val="00B050"/>
-        </w:rPr>
-        <w:t>udo</w:t>
-      </w:r>
-      <w:proofErr w:type="spellEnd"/>
-      <w:r>
-        <w:rPr>
-          <w:color w:val="00B050"/>
-        </w:rPr>
-        <w:t xml:space="preserve"> </w:t>
-      </w:r>
-      <w:proofErr w:type="spellStart"/>
-      <w:r>
-        <w:rPr>
-          <w:color w:val="00B050"/>
-        </w:rPr>
-        <w:t>nano</w:t>
-      </w:r>
-      <w:proofErr w:type="spellEnd"/>
-      <w:r>
-        <w:rPr>
-          <w:color w:val="00B050"/>
-        </w:rPr>
-        <w:t xml:space="preserve"> </w:t>
-      </w:r>
-      <w:r>
-        <w:rPr>
-          <w:color w:val="00B050"/>
-        </w:rPr>
-        <w:t>environment</w:t>
-      </w:r>
-    </w:p>
-    <w:p>
-      <w:pPr>
-        <w:ind w:left="709"/>
-      </w:pPr>
-      <w:r>
-        <w:t>#</w:t>
-      </w:r>
-      <w:r>
-        <w:t>Edit the file with this line.</w:t>
-      </w:r>
-    </w:p>
-    <w:p>
-      <w:pPr>
-        <w:ind w:left="709"/>
-      </w:pPr>
-      <w:r>
-        <w:rPr>
-          <w:color w:val="2F5496" w:themeColor="accent1" w:themeShade="BF"/>
-        </w:rPr>
-        <w:t>JAVA_HOME=”usr/lib/java/jre1.8.0_201”</w:t>
-      </w:r>
-      <w:r>
-        <w:rPr>
-          <w:color w:val="2F5496" w:themeColor="accent1" w:themeShade="BF"/>
-        </w:rPr>
-        <w:t xml:space="preserve">    </w:t>
-      </w:r>
-    </w:p>
-    <w:p>
-      <w:pPr>
-        <w:pStyle w:val="ListParagraph"/>
-        <w:numPr>
-          <w:ilvl w:val="0"/>
-          <w:numId w:val="2"/>
-        </w:numPr>
-        <w:ind w:left="709" w:hanging="425"/>
-      </w:pPr>
-      <w:r>
-        <w:t xml:space="preserve">Next show </w:t>
-      </w:r>
-      <w:r>
-        <w:t xml:space="preserve">Ubuntu </w:t>
-      </w:r>
-      <w:r>
-        <w:t>a link to java</w:t>
-      </w:r>
-    </w:p>
-    <w:p>
-      <w:pPr>
-        <w:ind w:left="709" w:right="-188"/>
-        <w:rPr>
-          <w:color w:val="00B050"/>
-        </w:rPr>
-      </w:pPr>
-      <w:r>
-        <w:rPr>
-          <w:color w:val="00B050"/>
-        </w:rPr>
-        <w:t>sudo update-alternatives --install "/usr/bin/java" "java"</w:t>
-      </w:r>
-      <w:r>
-        <w:rPr>
-          <w:color w:val="00B050"/>
-        </w:rPr>
-        <w:t xml:space="preserve"> </w:t>
-      </w:r>
-      <w:r>
-        <w:rPr>
-          <w:color w:val="00B050"/>
-        </w:rPr>
-        <w:t>"/usr/lib/java/jre1.8.0_201/bin/java" 1</w:t>
-      </w:r>
-    </w:p>
-    <w:p>
-      <w:pPr>
-        <w:ind w:left="709"/>
-      </w:pPr>
-      <w:r>
-        <w:t xml:space="preserve">Set </w:t>
-      </w:r>
-      <w:r>
-        <w:t xml:space="preserve">this version of java as the default </w:t>
-      </w:r>
-    </w:p>
-    <w:p>
-      <w:pPr>
-        <w:ind w:left="709"/>
-        <w:rPr>
-          <w:color w:val="00B050"/>
-        </w:rPr>
-      </w:pPr>
-      <w:r>
-        <w:rPr>
-          <w:color w:val="00B050"/>
-        </w:rPr>
-        <w:t>sudo update-alternatives --set java /usr/lib/java/jre1.8.0_201/bin/java</w:t>
-      </w:r>
-    </w:p>
-    <w:p>
-      <w:pPr>
-        <w:pStyle w:val="ListParagraph"/>
-        <w:numPr>
-          <w:ilvl w:val="0"/>
-          <w:numId w:val="2"/>
-        </w:numPr>
-        <w:ind w:left="709" w:hanging="425"/>
-      </w:pPr>
-      <w:r>
-        <w:t xml:space="preserve">To check that java is install </w:t>
-      </w:r>
-    </w:p>
-    <w:p>
-      <w:pPr>
-        <w:ind w:left="709"/>
-      </w:pPr>
-      <w:r>
-        <w:rPr>
-          <w:color w:val="00B050"/>
-        </w:rPr>
-        <w:t>java -</w:t>
-      </w:r>
-      <w:proofErr w:type="gramStart"/>
-      <w:r>
-        <w:rPr>
-          <w:color w:val="00B050"/>
-        </w:rPr>
-        <w:t xml:space="preserve">version </w:t>
-      </w:r>
-      <w:r>
-        <w:rPr>
-          <w:color w:val="00B050"/>
-        </w:rPr>
-        <w:t xml:space="preserve"> </w:t>
-      </w:r>
-      <w:r>
-        <w:t>This</w:t>
-      </w:r>
-      <w:proofErr w:type="gramEnd"/>
-      <w:r>
-        <w:t xml:space="preserve"> should return:</w:t>
-      </w:r>
-    </w:p>
-    <w:p>
-      <w:pPr>
-        <w:ind w:left="709"/>
-        <w:rPr>
-          <w:color w:val="2F5496" w:themeColor="accent1" w:themeShade="BF"/>
-        </w:rPr>
-      </w:pPr>
-      <w:r>
-        <w:rPr>
-          <w:color w:val="2F5496" w:themeColor="accent1" w:themeShade="BF"/>
-        </w:rPr>
-        <w:t>java version "1.8.0_201"</w:t>
-      </w:r>
-    </w:p>
-    <w:p>
-      <w:pPr>
-        <w:ind w:left="709"/>
-        <w:rPr>
-          <w:color w:val="2F5496" w:themeColor="accent1" w:themeShade="BF"/>
-        </w:rPr>
-      </w:pPr>
-      <w:proofErr w:type="gramStart"/>
-      <w:r>
-        <w:rPr>
-          <w:color w:val="2F5496" w:themeColor="accent1" w:themeShade="BF"/>
-        </w:rPr>
-        <w:t>Java(</w:t>
-      </w:r>
-      <w:proofErr w:type="gramEnd"/>
-      <w:r>
-        <w:rPr>
-          <w:color w:val="2F5496" w:themeColor="accent1" w:themeShade="BF"/>
-        </w:rPr>
-        <w:t>TM) SE Runtime Environment (build 1.8.0_201-b09)</w:t>
-      </w:r>
-    </w:p>
-    <w:p>
-      <w:pPr>
-        <w:ind w:left="709"/>
-        <w:rPr>
-          <w:color w:val="2F5496" w:themeColor="accent1" w:themeShade="BF"/>
-        </w:rPr>
-      </w:pPr>
-      <w:r>
-        <w:rPr>
-          <w:color w:val="2F5496" w:themeColor="accent1" w:themeShade="BF"/>
-        </w:rPr>
-        <w:t xml:space="preserve">Java </w:t>
-      </w:r>
-      <w:proofErr w:type="spellStart"/>
-      <w:proofErr w:type="gramStart"/>
-      <w:r>
-        <w:rPr>
-          <w:color w:val="2F5496" w:themeColor="accent1" w:themeShade="BF"/>
-        </w:rPr>
-        <w:t>HotSpot</w:t>
-      </w:r>
-      <w:proofErr w:type="spellEnd"/>
-      <w:r>
-        <w:rPr>
-          <w:color w:val="2F5496" w:themeColor="accent1" w:themeShade="BF"/>
-        </w:rPr>
-        <w:t>(</w:t>
-      </w:r>
-      <w:proofErr w:type="gramEnd"/>
-      <w:r>
-        <w:rPr>
-          <w:color w:val="2F5496" w:themeColor="accent1" w:themeShade="BF"/>
-        </w:rPr>
-        <w:t>TM) 64-Bit Server VM (build 25.201-b09, mixed mode)</w:t>
-      </w:r>
-    </w:p>
-    <w:p>
-      <w:pPr>
-        <w:rPr>
-          <w:color w:val="2F5496" w:themeColor="accent1" w:themeShade="BF"/>
-        </w:rPr>
-      </w:pPr>
+        <w:t>tools</w:t>
+      </w:r>
       <w:r>
         <w:rPr>
           <w:color w:val="2F5496" w:themeColor="accent1" w:themeShade="BF"/>
@@ -638,7 +589,7 @@
                     <pic:cNvPicPr/>
                   </pic:nvPicPr>
                   <pic:blipFill rotWithShape="1">
-                    <a:blip r:embed="rId6"/>
+                    <a:blip r:embed="rId8"/>
                     <a:srcRect t="9793"/>
                     <a:stretch/>
                   </pic:blipFill>
@@ -732,7 +683,7 @@
       <w:r>
         <w:t xml:space="preserve">email: </w:t>
       </w:r>
-      <w:hyperlink r:id="rId7" w:history="1">
+      <w:hyperlink r:id="rId9" w:history="1">
         <w:r>
           <w:rPr>
             <w:rStyle w:val="Hyperlink"/>
@@ -753,7 +704,7 @@
       <w:r>
         <w:t xml:space="preserve">Jenkins Url: </w:t>
       </w:r>
-      <w:hyperlink r:id="rId8" w:history="1">
+      <w:hyperlink r:id="rId10" w:history="1">
         <w:r>
           <w:rPr>
             <w:rStyle w:val="Hyperlink"/>
@@ -868,16 +819,82 @@
         </w:numPr>
       </w:pPr>
       <w:r>
-        <w:t xml:space="preserve">SWASP </w:t>
-      </w:r>
+        <w:t>SWASP Markup Formatter Plugin</w:t>
+      </w:r>
+    </w:p>
+    <w:p>
+      <w:pPr>
+        <w:pStyle w:val="ListParagraph"/>
+        <w:numPr>
+          <w:ilvl w:val="0"/>
+          <w:numId w:val="4"/>
+        </w:numPr>
+      </w:pPr>
+      <w:r>
+        <w:t>PAM Authentication Plugin</w:t>
+      </w:r>
+    </w:p>
+    <w:p>
+      <w:pPr>
+        <w:pStyle w:val="ListParagraph"/>
+        <w:numPr>
+          <w:ilvl w:val="0"/>
+          <w:numId w:val="4"/>
+        </w:numPr>
+      </w:pPr>
+      <w:r>
+        <w:t>Pipeline</w:t>
+      </w:r>
+    </w:p>
+    <w:p>
+      <w:pPr>
+        <w:pStyle w:val="ListParagraph"/>
+        <w:numPr>
+          <w:ilvl w:val="0"/>
+          <w:numId w:val="4"/>
+        </w:numPr>
+      </w:pPr>
+      <w:r>
+        <w:t>Pipeline: GitHub Groovy Libraries</w:t>
+      </w:r>
+    </w:p>
+    <w:p>
+      <w:pPr>
+        <w:pStyle w:val="ListParagraph"/>
+        <w:numPr>
+          <w:ilvl w:val="0"/>
+          <w:numId w:val="4"/>
+        </w:numPr>
+      </w:pPr>
+      <w:r>
+        <w:t>SSH Slaves Plugin</w:t>
+      </w:r>
+    </w:p>
+    <w:p>
+      <w:pPr>
+        <w:pStyle w:val="ListParagraph"/>
+        <w:numPr>
+          <w:ilvl w:val="0"/>
+          <w:numId w:val="4"/>
+        </w:numPr>
+      </w:pPr>
+      <w:r>
+        <w:t>Subversion plugin</w:t>
+      </w:r>
+    </w:p>
+    <w:p>
+      <w:pPr>
+        <w:pStyle w:val="ListParagraph"/>
+        <w:numPr>
+          <w:ilvl w:val="0"/>
+          <w:numId w:val="4"/>
+        </w:numPr>
+      </w:pPr>
       <w:proofErr w:type="spellStart"/>
       <w:r>
-        <w:t>Markup</w:t>
+        <w:t>Timestamper</w:t>
       </w:r>
       <w:proofErr w:type="spellEnd"/>
-      <w:r>
-        <w:t xml:space="preserve"> Formatter Plugin</w:t>
-      </w:r>
     </w:p>
     <w:p>
       <w:pPr>
@@ -888,7 +905,15 @@
         </w:numPr>
       </w:pPr>
       <w:r>
-        <w:t>PAM Authentication Plugin</w:t>
+        <w:t xml:space="preserve">Workspace </w:t>
+      </w:r>
+      <w:proofErr w:type="spellStart"/>
+      <w:r>
+        <w:t>Cleanup</w:t>
+      </w:r>
+      <w:proofErr w:type="spellEnd"/>
+      <w:r>
+        <w:t xml:space="preserve"> Plugin</w:t>
       </w:r>
     </w:p>
     <w:p>
@@ -900,7 +925,7 @@
         </w:numPr>
       </w:pPr>
       <w:r>
-        <w:t>Pipeline</w:t>
+        <w:t>Artifactory plugin</w:t>
       </w:r>
     </w:p>
     <w:p>
@@ -912,7 +937,7 @@
         </w:numPr>
       </w:pPr>
       <w:r>
-        <w:t>Pipeline: GitHub Groovy Libraries</w:t>
+        <w:t>Audit log</w:t>
       </w:r>
     </w:p>
     <w:p>
@@ -924,58 +949,116 @@
         </w:numPr>
       </w:pPr>
       <w:r>
-        <w:t>SSH Slaves Plugin</w:t>
-      </w:r>
-    </w:p>
-    <w:p>
-      <w:pPr>
-        <w:pStyle w:val="ListParagraph"/>
-        <w:numPr>
-          <w:ilvl w:val="0"/>
-          <w:numId w:val="4"/>
-        </w:numPr>
-      </w:pPr>
-      <w:r>
-        <w:t>Subversion plugin</w:t>
-      </w:r>
-    </w:p>
-    <w:p>
-      <w:pPr>
-        <w:pStyle w:val="ListParagraph"/>
-        <w:numPr>
-          <w:ilvl w:val="0"/>
-          <w:numId w:val="4"/>
-        </w:numPr>
-      </w:pPr>
-      <w:proofErr w:type="spellStart"/>
-      <w:r>
-        <w:t>Timestamper</w:t>
+        <w:t>Backup plugin</w:t>
+      </w:r>
+    </w:p>
+    <w:p>
+      <w:pPr>
+        <w:pStyle w:val="Heading3"/>
+      </w:pPr>
+      <w:r>
+        <w:lastRenderedPageBreak/>
+        <w:t>Jenkins Security</w:t>
+      </w:r>
+    </w:p>
+    <w:p>
+      <w:pPr>
+        <w:pStyle w:val="ListParagraph"/>
+        <w:numPr>
+          <w:ilvl w:val="0"/>
+          <w:numId w:val="6"/>
+        </w:numPr>
+      </w:pPr>
+      <w:r>
+        <w:t>Added Users with permissions</w:t>
+      </w:r>
+    </w:p>
+    <w:p>
+      <w:pPr>
+        <w:pStyle w:val="ListParagraph"/>
+        <w:numPr>
+          <w:ilvl w:val="0"/>
+          <w:numId w:val="6"/>
+        </w:numPr>
+      </w:pPr>
+      <w:r>
+        <w:t>Disabled “Remember Me” option</w:t>
+      </w:r>
+    </w:p>
+    <w:p>
+      <w:pPr>
+        <w:pStyle w:val="ListParagraph"/>
+        <w:numPr>
+          <w:ilvl w:val="0"/>
+          <w:numId w:val="6"/>
+        </w:numPr>
+      </w:pPr>
+      <w:r>
+        <w:t>Set up Matrix-based security</w:t>
+      </w:r>
+    </w:p>
+    <w:p>
+      <w:pPr>
+        <w:pStyle w:val="ListParagraph"/>
+      </w:pPr>
+    </w:p>
+    <w:p>
+      <w:pPr>
+        <w:pStyle w:val="Heading1"/>
+      </w:pPr>
+      <w:r>
+        <w:t>Artifactory</w:t>
+      </w:r>
+    </w:p>
+    <w:p>
+      <w:r>
+        <w:rPr>
+          <w:sz w:val="24"/>
+          <w:szCs w:val="24"/>
+        </w:rPr>
+        <w:t>Install:</w:t>
+      </w:r>
+      <w:r>
+        <w:t xml:space="preserve"> JFrog Artifactory-OSS Version 5.8.3. An open source version of JFrog Artifactory</w:t>
+      </w:r>
+    </w:p>
+    <w:p>
+      <w:pPr>
+        <w:rPr>
+          <w:sz w:val="24"/>
+          <w:szCs w:val="24"/>
+        </w:rPr>
+      </w:pPr>
+      <w:r>
+        <w:rPr>
+          <w:sz w:val="24"/>
+          <w:szCs w:val="24"/>
+        </w:rPr>
+        <w:t>Created: Maven, Gradle and Generic Repositories</w:t>
+      </w:r>
+    </w:p>
+    <w:p>
+      <w:pPr>
+        <w:rPr>
+          <w:sz w:val="24"/>
+          <w:szCs w:val="24"/>
+        </w:rPr>
+      </w:pPr>
+      <w:r>
+        <w:rPr>
+          <w:sz w:val="24"/>
+          <w:szCs w:val="24"/>
+        </w:rPr>
+        <w:t>Set up: Users with permissions</w:t>
       </w:r>
       <w:bookmarkStart w:id="0" w:name="_GoBack"/>
       <w:bookmarkEnd w:id="0"/>
-      <w:proofErr w:type="spellEnd"/>
-    </w:p>
-    <w:p>
-      <w:pPr>
-        <w:pStyle w:val="ListParagraph"/>
-        <w:numPr>
-          <w:ilvl w:val="0"/>
-          <w:numId w:val="4"/>
-        </w:numPr>
-      </w:pPr>
-      <w:r>
-        <w:t xml:space="preserve">Workspace </w:t>
-      </w:r>
-      <w:proofErr w:type="spellStart"/>
-      <w:r>
-        <w:t>Cleanup</w:t>
-      </w:r>
-      <w:proofErr w:type="spellEnd"/>
-      <w:r>
-        <w:t xml:space="preserve"> Plugin</w:t>
-      </w:r>
-    </w:p>
+    </w:p>
+    <w:p/>
+    <w:p/>
+    <w:p/>
     <w:sectPr>
+      <w:headerReference w:type="default" r:id="rId11"/>
       <w:pgSz w:w="11906" w:h="16838"/>
       <w:pgMar w:top="1440" w:right="1133" w:bottom="1440" w:left="1440" w:header="708" w:footer="708" w:gutter="0"/>
       <w:cols w:space="708"/>
@@ -985,9 +1068,215 @@
 </w:document>
 </file>
 
+<file path=word/endnotes.xml><?xml version="1.0" encoding="utf-8"?>
+<w:endnotes xmlns:wpc="http://schemas.microsoft.com/office/word/2010/wordprocessingCanvas" xmlns:cx="http://schemas.microsoft.com/office/drawing/2014/chartex" xmlns:cx1="http://schemas.microsoft.com/office/drawing/2015/9/8/chartex" xmlns:cx2="http://schemas.microsoft.com/office/drawing/2015/10/21/chartex" xmlns:cx3="http://schemas.microsoft.com/office/drawing/2016/5/9/chartex" xmlns:cx4="http://schemas.microsoft.com/office/drawing/2016/5/10/chartex" xmlns:cx5="http://schemas.microsoft.com/office/drawing/2016/5/11/chartex" xmlns:cx6="http://schemas.microsoft.com/office/drawing/2016/5/12/chartex" xmlns:cx7="http://schemas.microsoft.com/office/drawing/2016/5/13/chartex" xmlns:cx8="http://schemas.microsoft.com/office/drawing/2016/5/14/chartex" xmlns:mc="http://schemas.openxmlformats.org/markup-compatibility/2006" xmlns:aink="http://schemas.microsoft.com/office/drawing/2016/ink" xmlns:am3d="http://schemas.microsoft.com/office/drawing/2017/model3d" xmlns:o="urn:schemas-microsoft-com:office:office" xmlns:r="http://schemas.openxmlformats.org/officeDocument/2006/relationships" xmlns:m="http://schemas.openxmlformats.org/officeDocument/2006/math" xmlns:v="urn:schemas-microsoft-com:vml" xmlns:wp14="http://schemas.microsoft.com/office/word/2010/wordprocessingDrawing" xmlns:wp="http://schemas.openxmlformats.org/drawingml/2006/wordprocessingDrawing" xmlns:w10="urn:schemas-microsoft-com:office:word" xmlns:w="http://schemas.openxmlformats.org/wordprocessingml/2006/main" xmlns:w14="http://schemas.microsoft.com/office/word/2010/wordml" xmlns:w15="http://schemas.microsoft.com/office/word/2012/wordml" xmlns:w16cid="http://schemas.microsoft.com/office/word/2016/wordml/cid" xmlns:w16se="http://schemas.microsoft.com/office/word/2015/wordml/symex" xmlns:wpg="http://schemas.microsoft.com/office/word/2010/wordprocessingGroup" xmlns:wpi="http://schemas.microsoft.com/office/word/2010/wordprocessingInk" xmlns:wne="http://schemas.microsoft.com/office/word/2006/wordml" xmlns:wps="http://schemas.microsoft.com/office/word/2010/wordprocessingShape" mc:Ignorable="w14 w15 w16se w16cid wp14">
+  <w:endnote w:type="separator" w:id="-1">
+    <w:p>
+      <w:pPr>
+        <w:spacing w:after="0" w:line="240" w:lineRule="auto"/>
+      </w:pPr>
+      <w:r>
+        <w:separator/>
+      </w:r>
+    </w:p>
+  </w:endnote>
+  <w:endnote w:type="continuationSeparator" w:id="0">
+    <w:p>
+      <w:pPr>
+        <w:spacing w:after="0" w:line="240" w:lineRule="auto"/>
+      </w:pPr>
+      <w:r>
+        <w:continuationSeparator/>
+      </w:r>
+    </w:p>
+  </w:endnote>
+</w:endnotes>
+</file>
+
+<file path=word/footnotes.xml><?xml version="1.0" encoding="utf-8"?>
+<w:footnotes xmlns:wpc="http://schemas.microsoft.com/office/word/2010/wordprocessingCanvas" xmlns:cx="http://schemas.microsoft.com/office/drawing/2014/chartex" xmlns:cx1="http://schemas.microsoft.com/office/drawing/2015/9/8/chartex" xmlns:cx2="http://schemas.microsoft.com/office/drawing/2015/10/21/chartex" xmlns:cx3="http://schemas.microsoft.com/office/drawing/2016/5/9/chartex" xmlns:cx4="http://schemas.microsoft.com/office/drawing/2016/5/10/chartex" xmlns:cx5="http://schemas.microsoft.com/office/drawing/2016/5/11/chartex" xmlns:cx6="http://schemas.microsoft.com/office/drawing/2016/5/12/chartex" xmlns:cx7="http://schemas.microsoft.com/office/drawing/2016/5/13/chartex" xmlns:cx8="http://schemas.microsoft.com/office/drawing/2016/5/14/chartex" xmlns:mc="http://schemas.openxmlformats.org/markup-compatibility/2006" xmlns:aink="http://schemas.microsoft.com/office/drawing/2016/ink" xmlns:am3d="http://schemas.microsoft.com/office/drawing/2017/model3d" xmlns:o="urn:schemas-microsoft-com:office:office" xmlns:r="http://schemas.openxmlformats.org/officeDocument/2006/relationships" xmlns:m="http://schemas.openxmlformats.org/officeDocument/2006/math" xmlns:v="urn:schemas-microsoft-com:vml" xmlns:wp14="http://schemas.microsoft.com/office/word/2010/wordprocessingDrawing" xmlns:wp="http://schemas.openxmlformats.org/drawingml/2006/wordprocessingDrawing" xmlns:w10="urn:schemas-microsoft-com:office:word" xmlns:w="http://schemas.openxmlformats.org/wordprocessingml/2006/main" xmlns:w14="http://schemas.microsoft.com/office/word/2010/wordml" xmlns:w15="http://schemas.microsoft.com/office/word/2012/wordml" xmlns:w16cid="http://schemas.microsoft.com/office/word/2016/wordml/cid" xmlns:w16se="http://schemas.microsoft.com/office/word/2015/wordml/symex" xmlns:wpg="http://schemas.microsoft.com/office/word/2010/wordprocessingGroup" xmlns:wpi="http://schemas.microsoft.com/office/word/2010/wordprocessingInk" xmlns:wne="http://schemas.microsoft.com/office/word/2006/wordml" xmlns:wps="http://schemas.microsoft.com/office/word/2010/wordprocessingShape" mc:Ignorable="w14 w15 w16se w16cid wp14">
+  <w:footnote w:type="separator" w:id="-1">
+    <w:p>
+      <w:pPr>
+        <w:spacing w:after="0" w:line="240" w:lineRule="auto"/>
+      </w:pPr>
+      <w:r>
+        <w:separator/>
+      </w:r>
+    </w:p>
+  </w:footnote>
+  <w:footnote w:type="continuationSeparator" w:id="0">
+    <w:p>
+      <w:pPr>
+        <w:spacing w:after="0" w:line="240" w:lineRule="auto"/>
+      </w:pPr>
+      <w:r>
+        <w:continuationSeparator/>
+      </w:r>
+    </w:p>
+  </w:footnote>
+</w:footnotes>
+</file>
+
+<file path=word/header1.xml><?xml version="1.0" encoding="utf-8"?>
+<w:hdr xmlns:wpc="http://schemas.microsoft.com/office/word/2010/wordprocessingCanvas" xmlns:cx="http://schemas.microsoft.com/office/drawing/2014/chartex" xmlns:cx1="http://schemas.microsoft.com/office/drawing/2015/9/8/chartex" xmlns:cx2="http://schemas.microsoft.com/office/drawing/2015/10/21/chartex" xmlns:cx3="http://schemas.microsoft.com/office/drawing/2016/5/9/chartex" xmlns:cx4="http://schemas.microsoft.com/office/drawing/2016/5/10/chartex" xmlns:cx5="http://schemas.microsoft.com/office/drawing/2016/5/11/chartex" xmlns:cx6="http://schemas.microsoft.com/office/drawing/2016/5/12/chartex" xmlns:cx7="http://schemas.microsoft.com/office/drawing/2016/5/13/chartex" xmlns:cx8="http://schemas.microsoft.com/office/drawing/2016/5/14/chartex" xmlns:mc="http://schemas.openxmlformats.org/markup-compatibility/2006" xmlns:aink="http://schemas.microsoft.com/office/drawing/2016/ink" xmlns:am3d="http://schemas.microsoft.com/office/drawing/2017/model3d" xmlns:o="urn:schemas-microsoft-com:office:office" xmlns:r="http://schemas.openxmlformats.org/officeDocument/2006/relationships" xmlns:m="http://schemas.openxmlformats.org/officeDocument/2006/math" xmlns:v="urn:schemas-microsoft-com:vml" xmlns:wp14="http://schemas.microsoft.com/office/word/2010/wordprocessingDrawing" xmlns:wp="http://schemas.openxmlformats.org/drawingml/2006/wordprocessingDrawing" xmlns:w10="urn:schemas-microsoft-com:office:word" xmlns:w="http://schemas.openxmlformats.org/wordprocessingml/2006/main" xmlns:w14="http://schemas.microsoft.com/office/word/2010/wordml" xmlns:w15="http://schemas.microsoft.com/office/word/2012/wordml" xmlns:w16cid="http://schemas.microsoft.com/office/word/2016/wordml/cid" xmlns:w16se="http://schemas.microsoft.com/office/word/2015/wordml/symex" xmlns:wpg="http://schemas.microsoft.com/office/word/2010/wordprocessingGroup" xmlns:wpi="http://schemas.microsoft.com/office/word/2010/wordprocessingInk" xmlns:wne="http://schemas.microsoft.com/office/word/2006/wordml" xmlns:wps="http://schemas.microsoft.com/office/word/2010/wordprocessingShape" mc:Ignorable="w14 w15 w16se w16cid wp14">
+  <w:p>
+    <w:pPr>
+      <w:pStyle w:val="Header"/>
+    </w:pPr>
+    <w:r>
+      <w:t>@Author</w:t>
+    </w:r>
+    <w:r>
+      <w:t>s</w:t>
+    </w:r>
+  </w:p>
+  <w:p>
+    <w:pPr>
+      <w:pStyle w:val="Header"/>
+    </w:pPr>
+    <w:r>
+      <w:t>Mary Walsh McGinty</w:t>
+    </w:r>
+  </w:p>
+  <w:p>
+    <w:pPr>
+      <w:pStyle w:val="Header"/>
+    </w:pPr>
+    <w:r>
+      <w:t>Liam Whorrisk</w:t>
+    </w:r>
+    <w:r>
+      <w:t>e</w:t>
+    </w:r>
+    <w:r>
+      <w:t>y</w:t>
+    </w:r>
+  </w:p>
+  <w:p>
+    <w:pPr>
+      <w:pStyle w:val="Header"/>
+    </w:pPr>
+  </w:p>
+</w:hdr>
+</file>
+
 <file path=word/numbering.xml><?xml version="1.0" encoding="utf-8"?>
 <w:numbering xmlns:wpc="http://schemas.microsoft.com/office/word/2010/wordprocessingCanvas" xmlns:cx="http://schemas.microsoft.com/office/drawing/2014/chartex" xmlns:cx1="http://schemas.microsoft.com/office/drawing/2015/9/8/chartex" xmlns:cx2="http://schemas.microsoft.com/office/drawing/2015/10/21/chartex" xmlns:cx3="http://schemas.microsoft.com/office/drawing/2016/5/9/chartex" xmlns:cx4="http://schemas.microsoft.com/office/drawing/2016/5/10/chartex" xmlns:cx5="http://schemas.microsoft.com/office/drawing/2016/5/11/chartex" xmlns:cx6="http://schemas.microsoft.com/office/drawing/2016/5/12/chartex" xmlns:cx7="http://schemas.microsoft.com/office/drawing/2016/5/13/chartex" xmlns:cx8="http://schemas.microsoft.com/office/drawing/2016/5/14/chartex" xmlns:mc="http://schemas.openxmlformats.org/markup-compatibility/2006" xmlns:aink="http://schemas.microsoft.com/office/drawing/2016/ink" xmlns:am3d="http://schemas.microsoft.com/office/drawing/2017/model3d" xmlns:o="urn:schemas-microsoft-com:office:office" xmlns:r="http://schemas.openxmlformats.org/officeDocument/2006/relationships" xmlns:m="http://schemas.openxmlformats.org/officeDocument/2006/math" xmlns:v="urn:schemas-microsoft-com:vml" xmlns:wp14="http://schemas.microsoft.com/office/word/2010/wordprocessingDrawing" xmlns:wp="http://schemas.openxmlformats.org/drawingml/2006/wordprocessingDrawing" xmlns:w10="urn:schemas-microsoft-com:office:word" xmlns:w="http://schemas.openxmlformats.org/wordprocessingml/2006/main" xmlns:w14="http://schemas.microsoft.com/office/word/2010/wordml" xmlns:w15="http://schemas.microsoft.com/office/word/2012/wordml" xmlns:w16cid="http://schemas.microsoft.com/office/word/2016/wordml/cid" xmlns:w16se="http://schemas.microsoft.com/office/word/2015/wordml/symex" xmlns:wpg="http://schemas.microsoft.com/office/word/2010/wordprocessingGroup" xmlns:wpi="http://schemas.microsoft.com/office/word/2010/wordprocessingInk" xmlns:wne="http://schemas.microsoft.com/office/word/2006/wordml" xmlns:wps="http://schemas.microsoft.com/office/word/2010/wordprocessingShape" mc:Ignorable="w14 w15 w16se w16cid wp14">
   <w:abstractNum w:abstractNumId="0" w15:restartNumberingAfterBreak="0">
+    <w:nsid w:val="18633F03"/>
+    <w:multiLevelType w:val="hybridMultilevel"/>
+    <w:tmpl w:val="3F8A1894"/>
+    <w:lvl w:ilvl="0" w:tplc="18090001">
+      <w:start w:val="1"/>
+      <w:numFmt w:val="bullet"/>
+      <w:lvlText w:val=""/>
+      <w:lvlJc w:val="left"/>
+      <w:pPr>
+        <w:ind w:left="720" w:hanging="360"/>
+      </w:pPr>
+      <w:rPr>
+        <w:rFonts w:ascii="Symbol" w:hAnsi="Symbol" w:hint="default"/>
+      </w:rPr>
+    </w:lvl>
+    <w:lvl w:ilvl="1" w:tplc="18090003" w:tentative="1">
+      <w:start w:val="1"/>
+      <w:numFmt w:val="bullet"/>
+      <w:lvlText w:val="o"/>
+      <w:lvlJc w:val="left"/>
+      <w:pPr>
+        <w:ind w:left="1440" w:hanging="360"/>
+      </w:pPr>
+      <w:rPr>
+        <w:rFonts w:ascii="Courier New" w:hAnsi="Courier New" w:cs="Courier New" w:hint="default"/>
+      </w:rPr>
+    </w:lvl>
+    <w:lvl w:ilvl="2" w:tplc="18090005" w:tentative="1">
+      <w:start w:val="1"/>
+      <w:numFmt w:val="bullet"/>
+      <w:lvlText w:val=""/>
+      <w:lvlJc w:val="left"/>
+      <w:pPr>
+        <w:ind w:left="2160" w:hanging="360"/>
+      </w:pPr>
+      <w:rPr>
+        <w:rFonts w:ascii="Wingdings" w:hAnsi="Wingdings" w:hint="default"/>
+      </w:rPr>
+    </w:lvl>
+    <w:lvl w:ilvl="3" w:tplc="18090001" w:tentative="1">
+      <w:start w:val="1"/>
+      <w:numFmt w:val="bullet"/>
+      <w:lvlText w:val=""/>
+      <w:lvlJc w:val="left"/>
+      <w:pPr>
+        <w:ind w:left="2880" w:hanging="360"/>
+      </w:pPr>
+      <w:rPr>
+        <w:rFonts w:ascii="Symbol" w:hAnsi="Symbol" w:hint="default"/>
+      </w:rPr>
+    </w:lvl>
+    <w:lvl w:ilvl="4" w:tplc="18090003" w:tentative="1">
+      <w:start w:val="1"/>
+      <w:numFmt w:val="bullet"/>
+      <w:lvlText w:val="o"/>
+      <w:lvlJc w:val="left"/>
+      <w:pPr>
+        <w:ind w:left="3600" w:hanging="360"/>
+      </w:pPr>
+      <w:rPr>
+        <w:rFonts w:ascii="Courier New" w:hAnsi="Courier New" w:cs="Courier New" w:hint="default"/>
+      </w:rPr>
+    </w:lvl>
+    <w:lvl w:ilvl="5" w:tplc="18090005" w:tentative="1">
+      <w:start w:val="1"/>
+      <w:numFmt w:val="bullet"/>
+      <w:lvlText w:val=""/>
+      <w:lvlJc w:val="left"/>
+      <w:pPr>
+        <w:ind w:left="4320" w:hanging="360"/>
+      </w:pPr>
+      <w:rPr>
+        <w:rFonts w:ascii="Wingdings" w:hAnsi="Wingdings" w:hint="default"/>
+      </w:rPr>
+    </w:lvl>
+    <w:lvl w:ilvl="6" w:tplc="18090001" w:tentative="1">
+      <w:start w:val="1"/>
+      <w:numFmt w:val="bullet"/>
+      <w:lvlText w:val=""/>
+      <w:lvlJc w:val="left"/>
+      <w:pPr>
+        <w:ind w:left="5040" w:hanging="360"/>
+      </w:pPr>
+      <w:rPr>
+        <w:rFonts w:ascii="Symbol" w:hAnsi="Symbol" w:hint="default"/>
+      </w:rPr>
+    </w:lvl>
+    <w:lvl w:ilvl="7" w:tplc="18090003" w:tentative="1">
+      <w:start w:val="1"/>
+      <w:numFmt w:val="bullet"/>
+      <w:lvlText w:val="o"/>
+      <w:lvlJc w:val="left"/>
+      <w:pPr>
+        <w:ind w:left="5760" w:hanging="360"/>
+      </w:pPr>
+      <w:rPr>
+        <w:rFonts w:ascii="Courier New" w:hAnsi="Courier New" w:cs="Courier New" w:hint="default"/>
+      </w:rPr>
+    </w:lvl>
+    <w:lvl w:ilvl="8" w:tplc="18090005" w:tentative="1">
+      <w:start w:val="1"/>
+      <w:numFmt w:val="bullet"/>
+      <w:lvlText w:val=""/>
+      <w:lvlJc w:val="left"/>
+      <w:pPr>
+        <w:ind w:left="6480" w:hanging="360"/>
+      </w:pPr>
+      <w:rPr>
+        <w:rFonts w:ascii="Wingdings" w:hAnsi="Wingdings" w:hint="default"/>
+      </w:rPr>
+    </w:lvl>
+  </w:abstractNum>
+  <w:abstractNum w:abstractNumId="1" w15:restartNumberingAfterBreak="0">
     <w:nsid w:val="438D28A1"/>
     <w:multiLevelType w:val="hybridMultilevel"/>
     <w:tmpl w:val="A30A53B8"/>
@@ -1100,7 +1389,7 @@
       </w:rPr>
     </w:lvl>
   </w:abstractNum>
-  <w:abstractNum w:abstractNumId="1" w15:restartNumberingAfterBreak="0">
+  <w:abstractNum w:abstractNumId="2" w15:restartNumberingAfterBreak="0">
     <w:nsid w:val="66D4170A"/>
     <w:multiLevelType w:val="hybridMultilevel"/>
     <w:tmpl w:val="FA88BA94"/>
@@ -1213,7 +1502,7 @@
       </w:rPr>
     </w:lvl>
   </w:abstractNum>
-  <w:abstractNum w:abstractNumId="2" w15:restartNumberingAfterBreak="0">
+  <w:abstractNum w:abstractNumId="3" w15:restartNumberingAfterBreak="0">
     <w:nsid w:val="722A7534"/>
     <w:multiLevelType w:val="hybridMultilevel"/>
     <w:tmpl w:val="1CC8691E"/>
@@ -1299,7 +1588,7 @@
       </w:pPr>
     </w:lvl>
   </w:abstractNum>
-  <w:abstractNum w:abstractNumId="3" w15:restartNumberingAfterBreak="0">
+  <w:abstractNum w:abstractNumId="4" w15:restartNumberingAfterBreak="0">
     <w:nsid w:val="7B792B6F"/>
     <w:multiLevelType w:val="hybridMultilevel"/>
     <w:tmpl w:val="09626918"/>
@@ -1385,7 +1674,7 @@
       </w:pPr>
     </w:lvl>
   </w:abstractNum>
-  <w:abstractNum w:abstractNumId="4" w15:restartNumberingAfterBreak="0">
+  <w:abstractNum w:abstractNumId="5" w15:restartNumberingAfterBreak="0">
     <w:nsid w:val="7BC51767"/>
     <w:multiLevelType w:val="hybridMultilevel"/>
     <w:tmpl w:val="31D6404A"/>
@@ -1472,19 +1761,22 @@
     </w:lvl>
   </w:abstractNum>
   <w:num w:numId="1">
+    <w:abstractNumId w:val="3"/>
+  </w:num>
+  <w:num w:numId="2">
+    <w:abstractNumId w:val="5"/>
+  </w:num>
+  <w:num w:numId="3">
+    <w:abstractNumId w:val="4"/>
+  </w:num>
+  <w:num w:numId="4">
+    <w:abstractNumId w:val="1"/>
+  </w:num>
+  <w:num w:numId="5">
     <w:abstractNumId w:val="2"/>
   </w:num>
-  <w:num w:numId="2">
-    <w:abstractNumId w:val="4"/>
-  </w:num>
-  <w:num w:numId="3">
-    <w:abstractNumId w:val="3"/>
-  </w:num>
-  <w:num w:numId="4">
+  <w:num w:numId="6">
     <w:abstractNumId w:val="0"/>
-  </w:num>
-  <w:num w:numId="5">
-    <w:abstractNumId w:val="1"/>
   </w:num>
 </w:numbering>
 </file>
@@ -2116,6 +2408,50 @@
       <w:szCs w:val="18"/>
     </w:rPr>
   </w:style>
+  <w:style w:type="paragraph" w:styleId="Header">
+    <w:name w:val="header"/>
+    <w:basedOn w:val="Normal"/>
+    <w:link w:val="HeaderChar"/>
+    <w:uiPriority w:val="99"/>
+    <w:unhideWhenUsed/>
+    <w:rsid w:val="005348C3"/>
+    <w:pPr>
+      <w:tabs>
+        <w:tab w:val="center" w:pos="4513"/>
+        <w:tab w:val="right" w:pos="9026"/>
+      </w:tabs>
+      <w:spacing w:after="0" w:line="240" w:lineRule="auto"/>
+    </w:pPr>
+  </w:style>
+  <w:style w:type="character" w:customStyle="1" w:styleId="HeaderChar">
+    <w:name w:val="Header Char"/>
+    <w:basedOn w:val="DefaultParagraphFont"/>
+    <w:link w:val="Header"/>
+    <w:uiPriority w:val="99"/>
+    <w:rsid w:val="005348C3"/>
+  </w:style>
+  <w:style w:type="paragraph" w:styleId="Footer">
+    <w:name w:val="footer"/>
+    <w:basedOn w:val="Normal"/>
+    <w:link w:val="FooterChar"/>
+    <w:uiPriority w:val="99"/>
+    <w:unhideWhenUsed/>
+    <w:rsid w:val="005348C3"/>
+    <w:pPr>
+      <w:tabs>
+        <w:tab w:val="center" w:pos="4513"/>
+        <w:tab w:val="right" w:pos="9026"/>
+      </w:tabs>
+      <w:spacing w:after="0" w:line="240" w:lineRule="auto"/>
+    </w:pPr>
+  </w:style>
+  <w:style w:type="character" w:customStyle="1" w:styleId="FooterChar">
+    <w:name w:val="Footer Char"/>
+    <w:basedOn w:val="DefaultParagraphFont"/>
+    <w:link w:val="Footer"/>
+    <w:uiPriority w:val="99"/>
+    <w:rsid w:val="005348C3"/>
+  </w:style>
 </w:styles>
 </file>
 

</xml_diff>

<commit_message>
Updated Build server configuration file with Gradle configuration
</commit_message>
<xml_diff>
--- a/Documentation/BuildServer_config.docx
+++ b/Documentation/BuildServer_config.docx
@@ -16,10 +16,40 @@
         <w:pStyle w:val="Heading1"/>
       </w:pPr>
       <w:r>
+        <w:rPr>
+          <w:color w:val="auto"/>
+        </w:rPr>
+        <w:t xml:space="preserve">Op System: </w:t>
+      </w:r>
+      <w:r>
+        <w:t>Ubuntu 16.04</w:t>
+      </w:r>
+    </w:p>
+    <w:p>
+      <w:pPr>
+        <w:pStyle w:val="Heading1"/>
+      </w:pPr>
+      <w:r>
+        <w:rPr>
+          <w:color w:val="auto"/>
+        </w:rPr>
+        <w:t xml:space="preserve">IP address : </w:t>
+      </w:r>
+      <w:r>
+        <w:t>172.28.25.123</w:t>
+      </w:r>
+    </w:p>
+    <w:p>
+      <w:pPr>
+        <w:pStyle w:val="Heading1"/>
+      </w:pPr>
+      <w:r>
         <w:t>Install Java</w:t>
       </w:r>
-    </w:p>
-    <w:p/>
+      <w:r>
+        <w:t>:</w:t>
+      </w:r>
+    </w:p>
     <w:p>
       <w:pPr>
         <w:pStyle w:val="Heading3"/>
@@ -285,7 +315,15 @@
         <w:rPr>
           <w:color w:val="00B050"/>
         </w:rPr>
-        <w:t xml:space="preserve">Cd /etc </w:t>
+        <w:t>c</w:t>
+      </w:r>
+      <w:bookmarkStart w:id="0" w:name="_GoBack"/>
+      <w:bookmarkEnd w:id="0"/>
+      <w:r>
+        <w:rPr>
+          <w:color w:val="00B050"/>
+        </w:rPr>
+        <w:t xml:space="preserve">d /etc </w:t>
       </w:r>
     </w:p>
     <w:p>
@@ -513,44 +551,6 @@
           <w:color w:val="2F5496" w:themeColor="accent1" w:themeShade="BF"/>
         </w:rPr>
         <w:t>(TM) 64-Bit Server VM (build 25.201-b09, mixed mode)</w:t>
-      </w:r>
-    </w:p>
-    <w:p>
-      <w:pPr>
-        <w:ind w:left="709"/>
-        <w:rPr>
-          <w:color w:val="2F5496" w:themeColor="accent1" w:themeShade="BF"/>
-        </w:rPr>
-      </w:pPr>
-    </w:p>
-    <w:p>
-      <w:pPr>
-        <w:rPr>
-          <w:color w:val="2F5496" w:themeColor="accent1" w:themeShade="BF"/>
-        </w:rPr>
-      </w:pPr>
-      <w:r>
-        <w:t xml:space="preserve">Installed </w:t>
-      </w:r>
-      <w:proofErr w:type="spellStart"/>
-      <w:r>
-        <w:t>Vmwa</w:t>
-      </w:r>
-      <w:r>
-        <w:rPr>
-          <w:color w:val="2F5496" w:themeColor="accent1" w:themeShade="BF"/>
-        </w:rPr>
-        <w:t>re</w:t>
-      </w:r>
-      <w:proofErr w:type="spellEnd"/>
-      <w:r>
-        <w:rPr>
-          <w:color w:val="2F5496" w:themeColor="accent1" w:themeShade="BF"/>
-        </w:rPr>
-        <w:t xml:space="preserve"> </w:t>
-      </w:r>
-      <w:r>
-        <w:t>tools</w:t>
       </w:r>
       <w:r>
         <w:rPr>
@@ -668,7 +668,13 @@
         <w:ind w:left="720"/>
       </w:pPr>
       <w:r>
-        <w:t>Pass: lyit2019</w:t>
+        <w:t xml:space="preserve">Pass: </w:t>
+      </w:r>
+      <w:r>
+        <w:t>******</w:t>
+      </w:r>
+      <w:r>
+        <w:t>19</w:t>
       </w:r>
     </w:p>
     <w:p>
@@ -1051,14 +1057,519 @@
         </w:rPr>
         <w:t>Set up: Users with permissions</w:t>
       </w:r>
-      <w:bookmarkStart w:id="0" w:name="_GoBack"/>
-      <w:bookmarkEnd w:id="0"/>
     </w:p>
     <w:p/>
+    <w:p>
+      <w:pPr>
+        <w:pStyle w:val="Heading1"/>
+      </w:pPr>
+      <w:r>
+        <w:t>Install Gradle:</w:t>
+      </w:r>
+    </w:p>
+    <w:p>
+      <w:r>
+        <w:t>After Java JDK has been installed install Gradle.</w:t>
+      </w:r>
+    </w:p>
+    <w:p>
+      <w:pPr>
+        <w:pStyle w:val="Heading3"/>
+      </w:pPr>
+      <w:r>
+        <w:t>Steps</w:t>
+      </w:r>
+    </w:p>
+    <w:p>
+      <w:pPr>
+        <w:pStyle w:val="ListParagraph"/>
+        <w:numPr>
+          <w:ilvl w:val="0"/>
+          <w:numId w:val="7"/>
+        </w:numPr>
+        <w:ind w:left="709"/>
+        <w:rPr>
+          <w:color w:val="00B050"/>
+        </w:rPr>
+      </w:pPr>
+      <w:r>
+        <w:t>Download the zip Gradle file</w:t>
+      </w:r>
+    </w:p>
+    <w:p>
+      <w:pPr>
+        <w:ind w:left="709"/>
+        <w:rPr>
+          <w:color w:val="00B050"/>
+        </w:rPr>
+      </w:pPr>
+      <w:r>
+        <w:rPr>
+          <w:color w:val="00B050"/>
+        </w:rPr>
+        <w:t>cd /</w:t>
+      </w:r>
+      <w:proofErr w:type="spellStart"/>
+      <w:r>
+        <w:rPr>
+          <w:color w:val="00B050"/>
+        </w:rPr>
+        <w:t>tmp</w:t>
+      </w:r>
+      <w:proofErr w:type="spellEnd"/>
+    </w:p>
+    <w:p>
+      <w:pPr>
+        <w:ind w:left="709"/>
+        <w:rPr>
+          <w:color w:val="00B050"/>
+        </w:rPr>
+      </w:pPr>
+      <w:proofErr w:type="spellStart"/>
+      <w:r>
+        <w:rPr>
+          <w:color w:val="00B050"/>
+        </w:rPr>
+        <w:t>wget</w:t>
+      </w:r>
+      <w:proofErr w:type="spellEnd"/>
+      <w:r>
+        <w:rPr>
+          <w:color w:val="70AD47" w:themeColor="accent6"/>
+        </w:rPr>
+        <w:t xml:space="preserve"> </w:t>
+      </w:r>
+      <w:hyperlink r:id="rId11" w:history="1">
+        <w:r>
+          <w:rPr>
+            <w:rStyle w:val="Hyperlink"/>
+          </w:rPr>
+          <w:t>https://services.gradle.org/distributions/gradle-4.10.2-bin.zip</w:t>
+        </w:r>
+      </w:hyperlink>
+    </w:p>
+    <w:p>
+      <w:pPr>
+        <w:pStyle w:val="ListParagraph"/>
+        <w:ind w:left="716"/>
+      </w:pPr>
+      <w:r>
+        <w:t xml:space="preserve">This will download the file into the </w:t>
+      </w:r>
+      <w:proofErr w:type="spellStart"/>
+      <w:r>
+        <w:t>tmp</w:t>
+      </w:r>
+      <w:proofErr w:type="spellEnd"/>
+      <w:r>
+        <w:t xml:space="preserve"> directory</w:t>
+      </w:r>
+    </w:p>
+    <w:p>
+      <w:pPr>
+        <w:pStyle w:val="ListParagraph"/>
+        <w:ind w:left="716"/>
+        <w:rPr>
+          <w:color w:val="00B050"/>
+        </w:rPr>
+      </w:pPr>
+      <w:r>
+        <w:rPr>
+          <w:color w:val="00B050"/>
+        </w:rPr>
+        <w:t>sudo unzip -d /opt/gradle /</w:t>
+      </w:r>
+      <w:proofErr w:type="spellStart"/>
+      <w:r>
+        <w:rPr>
+          <w:color w:val="00B050"/>
+        </w:rPr>
+        <w:t>tmp</w:t>
+      </w:r>
+      <w:proofErr w:type="spellEnd"/>
+      <w:r>
+        <w:rPr>
+          <w:color w:val="00B050"/>
+        </w:rPr>
+        <w:t>/gradle-*.zip</w:t>
+      </w:r>
+    </w:p>
+    <w:p>
+      <w:pPr>
+        <w:pStyle w:val="ListParagraph"/>
+        <w:ind w:left="716"/>
+      </w:pPr>
+      <w:r>
+        <w:t>This extracts the file into the /opt/gradle/gradle-4.10.2 directory</w:t>
+      </w:r>
+    </w:p>
+    <w:p>
+      <w:pPr>
+        <w:ind w:left="284"/>
+      </w:pPr>
+      <w:r>
+        <w:t>2.</w:t>
+      </w:r>
+      <w:r>
+        <w:tab/>
+        <w:t>Configure Ubuntu Environment Variables</w:t>
+      </w:r>
+    </w:p>
+    <w:p>
+      <w:pPr>
+        <w:ind w:left="284"/>
+        <w:rPr>
+          <w:color w:val="00B050"/>
+        </w:rPr>
+      </w:pPr>
+      <w:r>
+        <w:tab/>
+      </w:r>
+      <w:r>
+        <w:rPr>
+          <w:color w:val="00B050"/>
+        </w:rPr>
+        <w:t xml:space="preserve">sudo </w:t>
+      </w:r>
+      <w:proofErr w:type="spellStart"/>
+      <w:r>
+        <w:rPr>
+          <w:color w:val="00B050"/>
+        </w:rPr>
+        <w:t>nano</w:t>
+      </w:r>
+      <w:proofErr w:type="spellEnd"/>
+      <w:r>
+        <w:rPr>
+          <w:color w:val="00B050"/>
+        </w:rPr>
+        <w:t xml:space="preserve"> /etc/profile.d/gradle.sh</w:t>
+      </w:r>
+    </w:p>
+    <w:p>
+      <w:pPr>
+        <w:ind w:left="709" w:hanging="425"/>
+      </w:pPr>
+      <w:r>
+        <w:rPr>
+          <w:color w:val="00B050"/>
+        </w:rPr>
+        <w:tab/>
+      </w:r>
+      <w:r>
+        <w:t>This creates a new file called gradle.sh in the /etc/</w:t>
+      </w:r>
+      <w:proofErr w:type="spellStart"/>
+      <w:r>
+        <w:t>profile.d</w:t>
+      </w:r>
+      <w:proofErr w:type="spellEnd"/>
+      <w:r>
+        <w:t xml:space="preserve"> directory. Inside this file the following is added.</w:t>
+      </w:r>
+    </w:p>
+    <w:p>
+      <w:pPr>
+        <w:ind w:left="709" w:hanging="425"/>
+        <w:rPr>
+          <w:color w:val="002060"/>
+        </w:rPr>
+      </w:pPr>
+      <w:r>
+        <w:tab/>
+      </w:r>
+      <w:r>
+        <w:rPr>
+          <w:color w:val="002060"/>
+        </w:rPr>
+        <w:t>export GRADLE_HOME=/opt/gradle/gradle-4.10.2</w:t>
+      </w:r>
+    </w:p>
+    <w:p>
+      <w:pPr>
+        <w:ind w:left="709" w:hanging="425"/>
+        <w:rPr>
+          <w:color w:val="002060"/>
+        </w:rPr>
+      </w:pPr>
+      <w:r>
+        <w:rPr>
+          <w:color w:val="002060"/>
+        </w:rPr>
+        <w:tab/>
+        <w:t>export PATH=${GRADLE_HOME}/bin:${PATH}</w:t>
+      </w:r>
+    </w:p>
+    <w:p>
+      <w:pPr>
+        <w:ind w:left="709" w:hanging="425"/>
+        <w:rPr>
+          <w:color w:val="7030A0"/>
+        </w:rPr>
+      </w:pPr>
+      <w:r>
+        <w:rPr>
+          <w:noProof/>
+        </w:rPr>
+        <w:drawing>
+          <wp:anchor distT="0" distB="0" distL="114300" distR="114300" simplePos="0" relativeHeight="251658240" behindDoc="1" locked="0" layoutInCell="1" allowOverlap="1" wp14:anchorId="4E074E82" wp14:editId="7DB43A1A">
+            <wp:simplePos x="0" y="0"/>
+            <wp:positionH relativeFrom="margin">
+              <wp:align>right</wp:align>
+            </wp:positionH>
+            <wp:positionV relativeFrom="paragraph">
+              <wp:posOffset>1905</wp:posOffset>
+            </wp:positionV>
+            <wp:extent cx="2782398" cy="2141220"/>
+            <wp:effectExtent l="0" t="0" r="0" b="0"/>
+            <wp:wrapTight wrapText="left">
+              <wp:wrapPolygon edited="0">
+                <wp:start x="0" y="0"/>
+                <wp:lineTo x="0" y="21331"/>
+                <wp:lineTo x="21447" y="21331"/>
+                <wp:lineTo x="21447" y="0"/>
+                <wp:lineTo x="0" y="0"/>
+              </wp:wrapPolygon>
+            </wp:wrapTight>
+            <wp:docPr id="2" name="Picture 2"/>
+            <wp:cNvGraphicFramePr>
+              <a:graphicFrameLocks xmlns:a="http://schemas.openxmlformats.org/drawingml/2006/main" noChangeAspect="1"/>
+            </wp:cNvGraphicFramePr>
+            <a:graphic xmlns:a="http://schemas.openxmlformats.org/drawingml/2006/main">
+              <a:graphicData uri="http://schemas.openxmlformats.org/drawingml/2006/picture">
+                <pic:pic xmlns:pic="http://schemas.openxmlformats.org/drawingml/2006/picture">
+                  <pic:nvPicPr>
+                    <pic:cNvPr id="1" name=""/>
+                    <pic:cNvPicPr/>
+                  </pic:nvPicPr>
+                  <pic:blipFill>
+                    <a:blip r:embed="rId12" cstate="print">
+                      <a:extLst>
+                        <a:ext uri="{28A0092B-C50C-407E-A947-70E740481C1C}">
+                          <a14:useLocalDpi xmlns:a14="http://schemas.microsoft.com/office/drawing/2010/main" val="0"/>
+                        </a:ext>
+                      </a:extLst>
+                    </a:blip>
+                    <a:stretch>
+                      <a:fillRect/>
+                    </a:stretch>
+                  </pic:blipFill>
+                  <pic:spPr>
+                    <a:xfrm>
+                      <a:off x="0" y="0"/>
+                      <a:ext cx="2782398" cy="2141220"/>
+                    </a:xfrm>
+                    <a:prstGeom prst="rect">
+                      <a:avLst/>
+                    </a:prstGeom>
+                  </pic:spPr>
+                </pic:pic>
+              </a:graphicData>
+            </a:graphic>
+            <wp14:sizeRelH relativeFrom="margin">
+              <wp14:pctWidth>0</wp14:pctWidth>
+            </wp14:sizeRelH>
+            <wp14:sizeRelV relativeFrom="margin">
+              <wp14:pctHeight>0</wp14:pctHeight>
+            </wp14:sizeRelV>
+          </wp:anchor>
+        </w:drawing>
+      </w:r>
+      <w:r>
+        <w:tab/>
+        <w:t>Exit and save the file ‘</w:t>
+      </w:r>
+      <w:r>
+        <w:rPr>
+          <w:color w:val="7030A0"/>
+        </w:rPr>
+        <w:t xml:space="preserve">ctrl </w:t>
+      </w:r>
+      <w:r>
+        <w:t>+</w:t>
+      </w:r>
+      <w:r>
+        <w:rPr>
+          <w:color w:val="7030A0"/>
+        </w:rPr>
+        <w:t xml:space="preserve"> x</w:t>
+      </w:r>
+      <w:r>
+        <w:t xml:space="preserve">’ </w:t>
+      </w:r>
+      <w:r>
+        <w:rPr>
+          <w:color w:val="7030A0"/>
+        </w:rPr>
+        <w:t xml:space="preserve"> </w:t>
+      </w:r>
+      <w:r>
+        <w:t>then</w:t>
+      </w:r>
+      <w:r>
+        <w:rPr>
+          <w:color w:val="7030A0"/>
+        </w:rPr>
+        <w:t xml:space="preserve"> y.</w:t>
+      </w:r>
+    </w:p>
+    <w:p>
+      <w:pPr>
+        <w:ind w:left="709" w:hanging="425"/>
+      </w:pPr>
+      <w:r>
+        <w:tab/>
+        <w:t>When done run the following commands to make the file executable.</w:t>
+      </w:r>
+    </w:p>
+    <w:p>
+      <w:pPr>
+        <w:ind w:left="709" w:hanging="425"/>
+        <w:rPr>
+          <w:color w:val="00B050"/>
+        </w:rPr>
+      </w:pPr>
+      <w:r>
+        <w:tab/>
+      </w:r>
+      <w:r>
+        <w:rPr>
+          <w:color w:val="00B050"/>
+        </w:rPr>
+        <w:t xml:space="preserve">sudo </w:t>
+      </w:r>
+      <w:proofErr w:type="spellStart"/>
+      <w:r>
+        <w:rPr>
+          <w:color w:val="00B050"/>
+        </w:rPr>
+        <w:t>chmod</w:t>
+      </w:r>
+      <w:proofErr w:type="spellEnd"/>
+      <w:r>
+        <w:rPr>
+          <w:color w:val="00B050"/>
+        </w:rPr>
+        <w:t xml:space="preserve"> </w:t>
+      </w:r>
+      <w:r>
+        <w:rPr>
+          <w:color w:val="00B050"/>
+        </w:rPr>
+        <w:t xml:space="preserve"> +x </w:t>
+      </w:r>
+      <w:r>
+        <w:rPr>
+          <w:color w:val="00B050"/>
+        </w:rPr>
+        <w:t xml:space="preserve"> </w:t>
+      </w:r>
+      <w:r>
+        <w:rPr>
+          <w:color w:val="00B050"/>
+        </w:rPr>
+        <w:t>/etc/profile.d/gradle.sh</w:t>
+      </w:r>
+    </w:p>
+    <w:p>
+      <w:pPr>
+        <w:ind w:left="709" w:hanging="425"/>
+        <w:rPr>
+          <w:color w:val="00B050"/>
+        </w:rPr>
+      </w:pPr>
+      <w:r>
+        <w:rPr>
+          <w:color w:val="00B050"/>
+        </w:rPr>
+        <w:tab/>
+        <w:t>source</w:t>
+      </w:r>
+      <w:r>
+        <w:rPr>
+          <w:color w:val="00B050"/>
+        </w:rPr>
+        <w:t xml:space="preserve">  </w:t>
+      </w:r>
+      <w:r>
+        <w:rPr>
+          <w:color w:val="00B050"/>
+        </w:rPr>
+        <w:t xml:space="preserve"> /etc/profile.d/gradle.sh</w:t>
+      </w:r>
+    </w:p>
+    <w:p>
+      <w:pPr>
+        <w:ind w:left="284"/>
+      </w:pPr>
+      <w:r>
+        <w:t>3.</w:t>
+      </w:r>
+      <w:r>
+        <w:tab/>
+        <w:t xml:space="preserve">To check if Gradle installed correctly </w:t>
+      </w:r>
+    </w:p>
+    <w:p>
+      <w:pPr>
+        <w:ind w:left="284"/>
+        <w:rPr>
+          <w:color w:val="00B050"/>
+        </w:rPr>
+      </w:pPr>
+      <w:r>
+        <w:tab/>
+      </w:r>
+      <w:r>
+        <w:rPr>
+          <w:color w:val="00B050"/>
+        </w:rPr>
+        <w:t>g</w:t>
+      </w:r>
+      <w:r>
+        <w:rPr>
+          <w:color w:val="00B050"/>
+        </w:rPr>
+        <w:t>radle -v</w:t>
+      </w:r>
+    </w:p>
+    <w:p>
+      <w:pPr>
+        <w:ind w:left="284"/>
+      </w:pPr>
+      <w:r>
+        <w:tab/>
+      </w:r>
+      <w:r>
+        <w:t>It s</w:t>
+      </w:r>
+      <w:r>
+        <w:t xml:space="preserve">hould return </w:t>
+      </w:r>
+      <w:r>
+        <w:t xml:space="preserve">this </w:t>
+      </w:r>
+      <w:r>
+        <w:rPr>
+          <w:rFonts w:cstheme="minorHAnsi"/>
+        </w:rPr>
+        <w:t>→</w:t>
+      </w:r>
+    </w:p>
+    <w:p>
+      <w:pPr>
+        <w:ind w:left="284"/>
+      </w:pPr>
+    </w:p>
+    <w:p>
+      <w:pPr>
+        <w:ind w:left="709" w:hanging="425"/>
+      </w:pPr>
+    </w:p>
     <w:p/>
     <w:p/>
     <w:sectPr>
-      <w:headerReference w:type="default" r:id="rId11"/>
+      <w:headerReference w:type="default" r:id="rId13"/>
       <w:pgSz w:w="11906" w:h="16838"/>
       <w:pgMar w:top="1440" w:right="1133" w:bottom="1440" w:left="1440" w:header="708" w:footer="708" w:gutter="0"/>
       <w:cols w:space="708"/>
@@ -1164,6 +1675,96 @@
 <file path=word/numbering.xml><?xml version="1.0" encoding="utf-8"?>
 <w:numbering xmlns:wpc="http://schemas.microsoft.com/office/word/2010/wordprocessingCanvas" xmlns:cx="http://schemas.microsoft.com/office/drawing/2014/chartex" xmlns:cx1="http://schemas.microsoft.com/office/drawing/2015/9/8/chartex" xmlns:cx2="http://schemas.microsoft.com/office/drawing/2015/10/21/chartex" xmlns:cx3="http://schemas.microsoft.com/office/drawing/2016/5/9/chartex" xmlns:cx4="http://schemas.microsoft.com/office/drawing/2016/5/10/chartex" xmlns:cx5="http://schemas.microsoft.com/office/drawing/2016/5/11/chartex" xmlns:cx6="http://schemas.microsoft.com/office/drawing/2016/5/12/chartex" xmlns:cx7="http://schemas.microsoft.com/office/drawing/2016/5/13/chartex" xmlns:cx8="http://schemas.microsoft.com/office/drawing/2016/5/14/chartex" xmlns:mc="http://schemas.openxmlformats.org/markup-compatibility/2006" xmlns:aink="http://schemas.microsoft.com/office/drawing/2016/ink" xmlns:am3d="http://schemas.microsoft.com/office/drawing/2017/model3d" xmlns:o="urn:schemas-microsoft-com:office:office" xmlns:r="http://schemas.openxmlformats.org/officeDocument/2006/relationships" xmlns:m="http://schemas.openxmlformats.org/officeDocument/2006/math" xmlns:v="urn:schemas-microsoft-com:vml" xmlns:wp14="http://schemas.microsoft.com/office/word/2010/wordprocessingDrawing" xmlns:wp="http://schemas.openxmlformats.org/drawingml/2006/wordprocessingDrawing" xmlns:w10="urn:schemas-microsoft-com:office:word" xmlns:w="http://schemas.openxmlformats.org/wordprocessingml/2006/main" xmlns:w14="http://schemas.microsoft.com/office/word/2010/wordml" xmlns:w15="http://schemas.microsoft.com/office/word/2012/wordml" xmlns:w16cid="http://schemas.microsoft.com/office/word/2016/wordml/cid" xmlns:w16se="http://schemas.microsoft.com/office/word/2015/wordml/symex" xmlns:wpg="http://schemas.microsoft.com/office/word/2010/wordprocessingGroup" xmlns:wpi="http://schemas.microsoft.com/office/word/2010/wordprocessingInk" xmlns:wne="http://schemas.microsoft.com/office/word/2006/wordml" xmlns:wps="http://schemas.microsoft.com/office/word/2010/wordprocessingShape" mc:Ignorable="w14 w15 w16se w16cid wp14">
   <w:abstractNum w:abstractNumId="0" w15:restartNumberingAfterBreak="0">
+    <w:nsid w:val="0EF45053"/>
+    <w:multiLevelType w:val="hybridMultilevel"/>
+    <w:tmpl w:val="23C6B794"/>
+    <w:lvl w:ilvl="0" w:tplc="E1063D32">
+      <w:start w:val="1"/>
+      <w:numFmt w:val="decimal"/>
+      <w:lvlText w:val="%1"/>
+      <w:lvlJc w:val="left"/>
+      <w:pPr>
+        <w:ind w:left="716" w:hanging="432"/>
+      </w:pPr>
+      <w:rPr>
+        <w:rFonts w:hint="default"/>
+        <w:color w:val="auto"/>
+      </w:rPr>
+    </w:lvl>
+    <w:lvl w:ilvl="1" w:tplc="18090019" w:tentative="1">
+      <w:start w:val="1"/>
+      <w:numFmt w:val="lowerLetter"/>
+      <w:lvlText w:val="%2."/>
+      <w:lvlJc w:val="left"/>
+      <w:pPr>
+        <w:ind w:left="1364" w:hanging="360"/>
+      </w:pPr>
+    </w:lvl>
+    <w:lvl w:ilvl="2" w:tplc="1809001B" w:tentative="1">
+      <w:start w:val="1"/>
+      <w:numFmt w:val="lowerRoman"/>
+      <w:lvlText w:val="%3."/>
+      <w:lvlJc w:val="right"/>
+      <w:pPr>
+        <w:ind w:left="2084" w:hanging="180"/>
+      </w:pPr>
+    </w:lvl>
+    <w:lvl w:ilvl="3" w:tplc="1809000F" w:tentative="1">
+      <w:start w:val="1"/>
+      <w:numFmt w:val="decimal"/>
+      <w:lvlText w:val="%4."/>
+      <w:lvlJc w:val="left"/>
+      <w:pPr>
+        <w:ind w:left="2804" w:hanging="360"/>
+      </w:pPr>
+    </w:lvl>
+    <w:lvl w:ilvl="4" w:tplc="18090019" w:tentative="1">
+      <w:start w:val="1"/>
+      <w:numFmt w:val="lowerLetter"/>
+      <w:lvlText w:val="%5."/>
+      <w:lvlJc w:val="left"/>
+      <w:pPr>
+        <w:ind w:left="3524" w:hanging="360"/>
+      </w:pPr>
+    </w:lvl>
+    <w:lvl w:ilvl="5" w:tplc="1809001B" w:tentative="1">
+      <w:start w:val="1"/>
+      <w:numFmt w:val="lowerRoman"/>
+      <w:lvlText w:val="%6."/>
+      <w:lvlJc w:val="right"/>
+      <w:pPr>
+        <w:ind w:left="4244" w:hanging="180"/>
+      </w:pPr>
+    </w:lvl>
+    <w:lvl w:ilvl="6" w:tplc="1809000F" w:tentative="1">
+      <w:start w:val="1"/>
+      <w:numFmt w:val="decimal"/>
+      <w:lvlText w:val="%7."/>
+      <w:lvlJc w:val="left"/>
+      <w:pPr>
+        <w:ind w:left="4964" w:hanging="360"/>
+      </w:pPr>
+    </w:lvl>
+    <w:lvl w:ilvl="7" w:tplc="18090019" w:tentative="1">
+      <w:start w:val="1"/>
+      <w:numFmt w:val="lowerLetter"/>
+      <w:lvlText w:val="%8."/>
+      <w:lvlJc w:val="left"/>
+      <w:pPr>
+        <w:ind w:left="5684" w:hanging="360"/>
+      </w:pPr>
+    </w:lvl>
+    <w:lvl w:ilvl="8" w:tplc="1809001B" w:tentative="1">
+      <w:start w:val="1"/>
+      <w:numFmt w:val="lowerRoman"/>
+      <w:lvlText w:val="%9."/>
+      <w:lvlJc w:val="right"/>
+      <w:pPr>
+        <w:ind w:left="6404" w:hanging="180"/>
+      </w:pPr>
+    </w:lvl>
+  </w:abstractNum>
+  <w:abstractNum w:abstractNumId="1" w15:restartNumberingAfterBreak="0">
     <w:nsid w:val="18633F03"/>
     <w:multiLevelType w:val="hybridMultilevel"/>
     <w:tmpl w:val="3F8A1894"/>
@@ -1276,7 +1877,7 @@
       </w:rPr>
     </w:lvl>
   </w:abstractNum>
-  <w:abstractNum w:abstractNumId="1" w15:restartNumberingAfterBreak="0">
+  <w:abstractNum w:abstractNumId="2" w15:restartNumberingAfterBreak="0">
     <w:nsid w:val="438D28A1"/>
     <w:multiLevelType w:val="hybridMultilevel"/>
     <w:tmpl w:val="A30A53B8"/>
@@ -1389,7 +1990,7 @@
       </w:rPr>
     </w:lvl>
   </w:abstractNum>
-  <w:abstractNum w:abstractNumId="2" w15:restartNumberingAfterBreak="0">
+  <w:abstractNum w:abstractNumId="3" w15:restartNumberingAfterBreak="0">
     <w:nsid w:val="66D4170A"/>
     <w:multiLevelType w:val="hybridMultilevel"/>
     <w:tmpl w:val="FA88BA94"/>
@@ -1502,7 +2103,7 @@
       </w:rPr>
     </w:lvl>
   </w:abstractNum>
-  <w:abstractNum w:abstractNumId="3" w15:restartNumberingAfterBreak="0">
+  <w:abstractNum w:abstractNumId="4" w15:restartNumberingAfterBreak="0">
     <w:nsid w:val="722A7534"/>
     <w:multiLevelType w:val="hybridMultilevel"/>
     <w:tmpl w:val="1CC8691E"/>
@@ -1588,7 +2189,7 @@
       </w:pPr>
     </w:lvl>
   </w:abstractNum>
-  <w:abstractNum w:abstractNumId="4" w15:restartNumberingAfterBreak="0">
+  <w:abstractNum w:abstractNumId="5" w15:restartNumberingAfterBreak="0">
     <w:nsid w:val="7B792B6F"/>
     <w:multiLevelType w:val="hybridMultilevel"/>
     <w:tmpl w:val="09626918"/>
@@ -1674,17 +2275,17 @@
       </w:pPr>
     </w:lvl>
   </w:abstractNum>
-  <w:abstractNum w:abstractNumId="5" w15:restartNumberingAfterBreak="0">
+  <w:abstractNum w:abstractNumId="6" w15:restartNumberingAfterBreak="0">
     <w:nsid w:val="7BC51767"/>
     <w:multiLevelType w:val="hybridMultilevel"/>
-    <w:tmpl w:val="31D6404A"/>
+    <w:tmpl w:val="35E4CBAE"/>
     <w:lvl w:ilvl="0" w:tplc="1809000F">
       <w:start w:val="1"/>
       <w:numFmt w:val="decimal"/>
       <w:lvlText w:val="%1."/>
       <w:lvlJc w:val="left"/>
       <w:pPr>
-        <w:ind w:left="1440" w:hanging="360"/>
+        <w:ind w:left="1211" w:hanging="360"/>
       </w:pPr>
     </w:lvl>
     <w:lvl w:ilvl="1" w:tplc="18090019" w:tentative="1">
@@ -1761,21 +2362,24 @@
     </w:lvl>
   </w:abstractNum>
   <w:num w:numId="1">
+    <w:abstractNumId w:val="4"/>
+  </w:num>
+  <w:num w:numId="2">
+    <w:abstractNumId w:val="6"/>
+  </w:num>
+  <w:num w:numId="3">
+    <w:abstractNumId w:val="5"/>
+  </w:num>
+  <w:num w:numId="4">
+    <w:abstractNumId w:val="2"/>
+  </w:num>
+  <w:num w:numId="5">
     <w:abstractNumId w:val="3"/>
   </w:num>
-  <w:num w:numId="2">
-    <w:abstractNumId w:val="5"/>
-  </w:num>
-  <w:num w:numId="3">
-    <w:abstractNumId w:val="4"/>
-  </w:num>
-  <w:num w:numId="4">
+  <w:num w:numId="6">
     <w:abstractNumId w:val="1"/>
   </w:num>
-  <w:num w:numId="5">
-    <w:abstractNumId w:val="2"/>
-  </w:num>
-  <w:num w:numId="6">
+  <w:num w:numId="7">
     <w:abstractNumId w:val="0"/>
   </w:num>
 </w:numbering>
@@ -1798,7 +2402,7 @@
       </w:pPr>
     </w:pPrDefault>
   </w:docDefaults>
-  <w:latentStyles w:defLockedState="0" w:defUIPriority="99" w:defSemiHidden="0" w:defUnhideWhenUsed="0" w:defQFormat="0" w:count="375">
+  <w:latentStyles w:defLockedState="0" w:defUIPriority="99" w:defSemiHidden="0" w:defUnhideWhenUsed="0" w:defQFormat="0" w:count="376">
     <w:lsdException w:name="Normal" w:uiPriority="0" w:qFormat="1"/>
     <w:lsdException w:name="heading 1" w:uiPriority="9" w:qFormat="1"/>
     <w:lsdException w:name="heading 2" w:semiHidden="1" w:uiPriority="9" w:unhideWhenUsed="1" w:qFormat="1"/>
@@ -1904,7 +2508,6 @@
     <w:lsdException w:name="HTML Sample" w:semiHidden="1" w:unhideWhenUsed="1"/>
     <w:lsdException w:name="HTML Typewriter" w:semiHidden="1" w:unhideWhenUsed="1"/>
     <w:lsdException w:name="HTML Variable" w:semiHidden="1" w:unhideWhenUsed="1"/>
-    <w:lsdException w:name="Normal Table" w:semiHidden="1" w:unhideWhenUsed="1"/>
     <w:lsdException w:name="annotation subject" w:semiHidden="1" w:unhideWhenUsed="1"/>
     <w:lsdException w:name="No List" w:semiHidden="1" w:unhideWhenUsed="1"/>
     <w:lsdException w:name="Outline List 1" w:semiHidden="1" w:unhideWhenUsed="1"/>
@@ -1951,10 +2554,8 @@
     <w:lsdException w:name="Table Subtle 2" w:semiHidden="1" w:unhideWhenUsed="1"/>
     <w:lsdException w:name="Table Web 1" w:semiHidden="1" w:unhideWhenUsed="1"/>
     <w:lsdException w:name="Table Web 2" w:semiHidden="1" w:unhideWhenUsed="1"/>
-    <w:lsdException w:name="Table Web 3" w:semiHidden="1" w:unhideWhenUsed="1"/>
     <w:lsdException w:name="Balloon Text" w:semiHidden="1" w:unhideWhenUsed="1"/>
     <w:lsdException w:name="Table Grid" w:uiPriority="39"/>
-    <w:lsdException w:name="Table Theme" w:semiHidden="1" w:unhideWhenUsed="1"/>
     <w:lsdException w:name="Placeholder Text" w:semiHidden="1"/>
     <w:lsdException w:name="No Spacing" w:uiPriority="1" w:qFormat="1"/>
     <w:lsdException w:name="Light Shading" w:uiPriority="60"/>
@@ -2174,6 +2775,7 @@
     <w:lsdException w:name="Smart Hyperlink" w:semiHidden="1" w:unhideWhenUsed="1"/>
     <w:lsdException w:name="Hashtag" w:semiHidden="1" w:unhideWhenUsed="1"/>
     <w:lsdException w:name="Unresolved Mention" w:semiHidden="1" w:unhideWhenUsed="1"/>
+    <w:lsdException w:name="Smart Link" w:semiHidden="1" w:unhideWhenUsed="1"/>
   </w:latentStyles>
   <w:style w:type="paragraph" w:default="1" w:styleId="Normal">
     <w:name w:val="Normal"/>

</xml_diff>